<commit_message>
Updated tables and completed document references
</commit_message>
<xml_diff>
--- a/Docs/CRC_report.docx
+++ b/Docs/CRC_report.docx
@@ -172,13 +172,23 @@
         </w:rPr>
       </w:pPr>
       <w:proofErr w:type="spellStart"/>
+      <w:proofErr w:type="gramStart"/>
       <w:r>
         <w:rPr>
           <w:spacing w:val="-2"/>
           <w:sz w:val="20"/>
           <w:lang w:val="pt-PT"/>
         </w:rPr>
-        <w:t>fabio.rocha.cruz</w:t>
+        <w:t>fabio.rocha</w:t>
+      </w:r>
+      <w:proofErr w:type="gramEnd"/>
+      <w:r>
+        <w:rPr>
+          <w:spacing w:val="-2"/>
+          <w:sz w:val="20"/>
+          <w:lang w:val="pt-PT"/>
+        </w:rPr>
+        <w:t>.cruz</w:t>
       </w:r>
       <w:proofErr w:type="spellEnd"/>
     </w:p>
@@ -247,17 +257,29 @@
         <w:pStyle w:val="Affiliations"/>
         <w:rPr>
           <w:spacing w:val="-2"/>
-        </w:rPr>
-      </w:pPr>
+          <w:lang w:val="pt-PT"/>
+        </w:rPr>
+      </w:pPr>
+      <w:proofErr w:type="spellStart"/>
       <w:r>
         <w:rPr>
           <w:spacing w:val="-2"/>
-        </w:rPr>
-        <w:t xml:space="preserve">Nr. </w:t>
-      </w:r>
+          <w:lang w:val="pt-PT"/>
+        </w:rPr>
+        <w:t>Nr</w:t>
+      </w:r>
+      <w:proofErr w:type="spellEnd"/>
       <w:r>
         <w:rPr>
           <w:spacing w:val="-2"/>
+          <w:lang w:val="pt-PT"/>
+        </w:rPr>
+        <w:t xml:space="preserve">. </w:t>
+      </w:r>
+      <w:r>
+        <w:rPr>
+          <w:spacing w:val="-2"/>
+          <w:lang w:val="pt-PT"/>
         </w:rPr>
         <w:t>97018</w:t>
       </w:r>
@@ -268,15 +290,27 @@
         <w:rPr>
           <w:spacing w:val="-2"/>
           <w:sz w:val="20"/>
+          <w:lang w:val="pt-PT"/>
         </w:rPr>
       </w:pPr>
       <w:proofErr w:type="spellStart"/>
+      <w:proofErr w:type="gramStart"/>
       <w:r>
         <w:rPr>
           <w:spacing w:val="-2"/>
           <w:sz w:val="20"/>
-        </w:rPr>
-        <w:t>luis.martins.fernandes</w:t>
+          <w:lang w:val="pt-PT"/>
+        </w:rPr>
+        <w:t>luis.martins</w:t>
+      </w:r>
+      <w:proofErr w:type="gramEnd"/>
+      <w:r>
+        <w:rPr>
+          <w:spacing w:val="-2"/>
+          <w:sz w:val="20"/>
+          <w:lang w:val="pt-PT"/>
+        </w:rPr>
+        <w:t>.fernandes</w:t>
       </w:r>
       <w:proofErr w:type="spellEnd"/>
     </w:p>
@@ -286,12 +320,14 @@
         <w:rPr>
           <w:spacing w:val="-2"/>
           <w:sz w:val="20"/>
+          <w:lang w:val="pt-PT"/>
         </w:rPr>
       </w:pPr>
       <w:r>
         <w:rPr>
           <w:spacing w:val="-2"/>
           <w:sz w:val="20"/>
+          <w:lang w:val="pt-PT"/>
         </w:rPr>
         <w:t>@tecnico.ulisboa.pt</w:t>
       </w:r>
@@ -301,17 +337,24 @@
         <w:pStyle w:val="E-Mail"/>
         <w:rPr>
           <w:spacing w:val="-2"/>
+          <w:lang w:val="pt-PT"/>
         </w:rPr>
       </w:pPr>
     </w:p>
     <w:p>
       <w:pPr>
         <w:pStyle w:val="E-Mail"/>
+        <w:rPr>
+          <w:lang w:val="pt-PT"/>
+        </w:rPr>
       </w:pPr>
     </w:p>
     <w:p>
       <w:pPr>
         <w:jc w:val="center"/>
+        <w:rPr>
+          <w:lang w:val="pt-PT"/>
+        </w:rPr>
         <w:sectPr>
           <w:type w:val="continuous"/>
           <w:pgSz w:w="12240" w:h="15840" w:code="1"/>
@@ -631,6 +674,54 @@
         </w:rPr>
         <w:t>.</w:t>
       </w:r>
+      <w:r>
+        <w:rPr>
+          <w:sz w:val="20"/>
+          <w:lang w:val="en-GB"/>
+        </w:rPr>
+        <w:fldChar w:fldCharType="begin"/>
+      </w:r>
+      <w:r>
+        <w:rPr>
+          <w:sz w:val="20"/>
+          <w:lang w:val="en-GB"/>
+        </w:rPr>
+        <w:instrText xml:space="preserve"> REF _Ref87280858 \r \h </w:instrText>
+      </w:r>
+      <w:r>
+        <w:rPr>
+          <w:sz w:val="20"/>
+          <w:lang w:val="en-GB"/>
+        </w:rPr>
+      </w:r>
+      <w:r>
+        <w:rPr>
+          <w:sz w:val="20"/>
+          <w:lang w:val="en-GB"/>
+        </w:rPr>
+        <w:fldChar w:fldCharType="separate"/>
+      </w:r>
+      <w:r>
+        <w:rPr>
+          <w:sz w:val="20"/>
+          <w:lang w:val="en-GB"/>
+        </w:rPr>
+        <w:t>[5]</w:t>
+      </w:r>
+      <w:r>
+        <w:rPr>
+          <w:sz w:val="20"/>
+          <w:lang w:val="en-GB"/>
+        </w:rPr>
+        <w:fldChar w:fldCharType="end"/>
+      </w:r>
+      <w:r>
+        <w:rPr>
+          <w:sz w:val="20"/>
+          <w:lang w:val="en-GB"/>
+        </w:rPr>
+        <w:t xml:space="preserve"> </w:t>
+      </w:r>
     </w:p>
     <w:p>
       <w:pPr>
@@ -796,6 +887,47 @@
         </w:rPr>
         <w:t xml:space="preserve"> </w:t>
       </w:r>
+      <w:r>
+        <w:rPr>
+          <w:sz w:val="20"/>
+          <w:lang w:val="en-GB"/>
+        </w:rPr>
+        <w:fldChar w:fldCharType="begin"/>
+      </w:r>
+      <w:r>
+        <w:rPr>
+          <w:sz w:val="20"/>
+          <w:lang w:val="en-GB"/>
+        </w:rPr>
+        <w:instrText xml:space="preserve"> REF _Ref87280859 \r \h </w:instrText>
+      </w:r>
+      <w:r>
+        <w:rPr>
+          <w:sz w:val="20"/>
+          <w:lang w:val="en-GB"/>
+        </w:rPr>
+      </w:r>
+      <w:r>
+        <w:rPr>
+          <w:sz w:val="20"/>
+          <w:lang w:val="en-GB"/>
+        </w:rPr>
+        <w:fldChar w:fldCharType="separate"/>
+      </w:r>
+      <w:r>
+        <w:rPr>
+          <w:sz w:val="20"/>
+          <w:lang w:val="en-GB"/>
+        </w:rPr>
+        <w:t>[6]</w:t>
+      </w:r>
+      <w:r>
+        <w:rPr>
+          <w:sz w:val="20"/>
+          <w:lang w:val="en-GB"/>
+        </w:rPr>
+        <w:fldChar w:fldCharType="end"/>
+      </w:r>
     </w:p>
     <w:p>
       <w:pPr>
@@ -854,7 +986,23 @@
           <w:sz w:val="20"/>
           <w:lang w:val="en-GB"/>
         </w:rPr>
-        <w:t xml:space="preserve"> in order to group up nodes </w:t>
+        <w:t xml:space="preserve"> </w:t>
+      </w:r>
+      <w:proofErr w:type="gramStart"/>
+      <w:r>
+        <w:rPr>
+          <w:sz w:val="20"/>
+          <w:lang w:val="en-GB"/>
+        </w:rPr>
+        <w:t>in order to</w:t>
+      </w:r>
+      <w:proofErr w:type="gramEnd"/>
+      <w:r>
+        <w:rPr>
+          <w:sz w:val="20"/>
+          <w:lang w:val="en-GB"/>
+        </w:rPr>
+        <w:t xml:space="preserve"> group up nodes </w:t>
       </w:r>
       <w:r>
         <w:rPr>
@@ -1034,6 +1182,54 @@
           <w:lang w:val="en-GB"/>
         </w:rPr>
         <w:t xml:space="preserve"> for large enough communities, which makes the algorithm sometimes incapable of detecting smaller communities.</w:t>
+      </w:r>
+      <w:r>
+        <w:rPr>
+          <w:sz w:val="20"/>
+          <w:lang w:val="en-GB"/>
+        </w:rPr>
+        <w:t xml:space="preserve"> </w:t>
+      </w:r>
+      <w:r>
+        <w:rPr>
+          <w:sz w:val="20"/>
+          <w:lang w:val="en-GB"/>
+        </w:rPr>
+        <w:fldChar w:fldCharType="begin"/>
+      </w:r>
+      <w:r>
+        <w:rPr>
+          <w:sz w:val="20"/>
+          <w:lang w:val="en-GB"/>
+        </w:rPr>
+        <w:instrText xml:space="preserve"> REF _Ref87281272 \r \h </w:instrText>
+      </w:r>
+      <w:r>
+        <w:rPr>
+          <w:sz w:val="20"/>
+          <w:lang w:val="en-GB"/>
+        </w:rPr>
+      </w:r>
+      <w:r>
+        <w:rPr>
+          <w:sz w:val="20"/>
+          <w:lang w:val="en-GB"/>
+        </w:rPr>
+        <w:fldChar w:fldCharType="separate"/>
+      </w:r>
+      <w:r>
+        <w:rPr>
+          <w:sz w:val="20"/>
+          <w:lang w:val="en-GB"/>
+        </w:rPr>
+        <w:t>[2]</w:t>
+      </w:r>
+      <w:r>
+        <w:rPr>
+          <w:sz w:val="20"/>
+          <w:lang w:val="en-GB"/>
+        </w:rPr>
+        <w:fldChar w:fldCharType="end"/>
       </w:r>
     </w:p>
     <w:p>
@@ -1385,7 +1581,23 @@
           <w:sz w:val="20"/>
           <w:lang w:val="en-GB"/>
         </w:rPr>
-        <w:t xml:space="preserve"> of the algorithm </w:t>
+        <w:t xml:space="preserve"> of the </w:t>
+      </w:r>
+      <w:proofErr w:type="gramStart"/>
+      <w:r>
+        <w:rPr>
+          <w:sz w:val="20"/>
+          <w:lang w:val="en-GB"/>
+        </w:rPr>
+        <w:t>algorithm</w:t>
+      </w:r>
+      <w:proofErr w:type="gramEnd"/>
+      <w:r>
+        <w:rPr>
+          <w:sz w:val="20"/>
+          <w:lang w:val="en-GB"/>
+        </w:rPr>
+        <w:t xml:space="preserve"> </w:t>
       </w:r>
       <w:r>
         <w:rPr>
@@ -1399,7 +1611,23 @@
           <w:sz w:val="20"/>
           <w:lang w:val="en-GB"/>
         </w:rPr>
-        <w:t xml:space="preserve"> a dendrogram. To obtain the final result with the community structure of the network we need to “cut” the dendrogram at a certain level. </w:t>
+        <w:t xml:space="preserve"> a dendrogram. To obtain </w:t>
+      </w:r>
+      <w:proofErr w:type="gramStart"/>
+      <w:r>
+        <w:rPr>
+          <w:sz w:val="20"/>
+          <w:lang w:val="en-GB"/>
+        </w:rPr>
+        <w:t>the final result</w:t>
+      </w:r>
+      <w:proofErr w:type="gramEnd"/>
+      <w:r>
+        <w:rPr>
+          <w:sz w:val="20"/>
+          <w:lang w:val="en-GB"/>
+        </w:rPr>
+        <w:t xml:space="preserve"> with the community structure of the network we need to “cut” the dendrogram at a certain level. </w:t>
       </w:r>
       <w:r>
         <w:rPr>
@@ -1749,14 +1977,46 @@
           <w:sz w:val="20"/>
           <w:lang w:val="en-GB"/>
         </w:rPr>
-        <w:t xml:space="preserve"> Because of this the Louvain method is capable of finding communities inside communities, and it is easy to implement and very time efficient.</w:t>
-      </w:r>
-      <w:r>
-        <w:rPr>
-          <w:sz w:val="20"/>
-          <w:lang w:val="en-GB"/>
-        </w:rPr>
-        <w:t xml:space="preserve"> However it </w:t>
+        <w:t xml:space="preserve"> Because of this the Louvain method </w:t>
+      </w:r>
+      <w:proofErr w:type="gramStart"/>
+      <w:r>
+        <w:rPr>
+          <w:sz w:val="20"/>
+          <w:lang w:val="en-GB"/>
+        </w:rPr>
+        <w:t>is capable of finding</w:t>
+      </w:r>
+      <w:proofErr w:type="gramEnd"/>
+      <w:r>
+        <w:rPr>
+          <w:sz w:val="20"/>
+          <w:lang w:val="en-GB"/>
+        </w:rPr>
+        <w:t xml:space="preserve"> communities inside communities, and it is easy to implement and very time efficient.</w:t>
+      </w:r>
+      <w:r>
+        <w:rPr>
+          <w:sz w:val="20"/>
+          <w:lang w:val="en-GB"/>
+        </w:rPr>
+        <w:t xml:space="preserve"> </w:t>
+      </w:r>
+      <w:proofErr w:type="gramStart"/>
+      <w:r>
+        <w:rPr>
+          <w:sz w:val="20"/>
+          <w:lang w:val="en-GB"/>
+        </w:rPr>
+        <w:t>However</w:t>
+      </w:r>
+      <w:proofErr w:type="gramEnd"/>
+      <w:r>
+        <w:rPr>
+          <w:sz w:val="20"/>
+          <w:lang w:val="en-GB"/>
+        </w:rPr>
+        <w:t xml:space="preserve"> it </w:t>
       </w:r>
       <w:r>
         <w:rPr>
@@ -1941,14 +2201,30 @@
           <w:sz w:val="20"/>
           <w:lang w:val="en-GB"/>
         </w:rPr>
-        <w:t>Last but not least, we decided to add to our set of algorithms the Infomap method to compare it with the other more known and used algorithms such as the Girvan-Newman and the Louvain</w:t>
-      </w:r>
-      <w:r>
-        <w:rPr>
-          <w:sz w:val="20"/>
-          <w:lang w:val="en-GB"/>
-        </w:rPr>
-        <w:t>, and see if Infomap is also a viable option in terms of accuracy and time complexity.</w:t>
+        <w:t xml:space="preserve">Last but not least, we decided to add to our set of algorithms the Infomap method to compare it with the other more known and used algorithms such as the Girvan-Newman and the </w:t>
+      </w:r>
+      <w:proofErr w:type="gramStart"/>
+      <w:r>
+        <w:rPr>
+          <w:sz w:val="20"/>
+          <w:lang w:val="en-GB"/>
+        </w:rPr>
+        <w:t>Louvain</w:t>
+      </w:r>
+      <w:r>
+        <w:rPr>
+          <w:sz w:val="20"/>
+          <w:lang w:val="en-GB"/>
+        </w:rPr>
+        <w:t>, and</w:t>
+      </w:r>
+      <w:proofErr w:type="gramEnd"/>
+      <w:r>
+        <w:rPr>
+          <w:sz w:val="20"/>
+          <w:lang w:val="en-GB"/>
+        </w:rPr>
+        <w:t xml:space="preserve"> see if Infomap is also a viable option in terms of accuracy and time complexity.</w:t>
       </w:r>
     </w:p>
     <w:p>
@@ -2310,6 +2586,47 @@
           <w:sz w:val="20"/>
           <w:lang w:val="en-GB"/>
         </w:rPr>
+        <w:fldChar w:fldCharType="begin"/>
+      </w:r>
+      <w:r>
+        <w:rPr>
+          <w:sz w:val="20"/>
+          <w:lang w:val="en-GB"/>
+        </w:rPr>
+        <w:instrText xml:space="preserve"> REF _Ref87280821 \r \h </w:instrText>
+      </w:r>
+      <w:r>
+        <w:rPr>
+          <w:sz w:val="20"/>
+          <w:lang w:val="en-GB"/>
+        </w:rPr>
+      </w:r>
+      <w:r>
+        <w:rPr>
+          <w:sz w:val="20"/>
+          <w:lang w:val="en-GB"/>
+        </w:rPr>
+        <w:fldChar w:fldCharType="separate"/>
+      </w:r>
+      <w:r>
+        <w:rPr>
+          <w:sz w:val="20"/>
+          <w:lang w:val="en-GB"/>
+        </w:rPr>
+        <w:t>[10]</w:t>
+      </w:r>
+      <w:r>
+        <w:rPr>
+          <w:sz w:val="20"/>
+          <w:lang w:val="en-GB"/>
+        </w:rPr>
+        <w:fldChar w:fldCharType="end"/>
+      </w:r>
+      <w:r>
+        <w:rPr>
+          <w:sz w:val="20"/>
+          <w:lang w:val="en-GB"/>
+        </w:rPr>
         <w:t xml:space="preserve">, a community detection library for python </w:t>
       </w:r>
       <w:r>
@@ -2317,7 +2634,23 @@
           <w:sz w:val="20"/>
           <w:lang w:val="en-GB"/>
         </w:rPr>
-        <w:t xml:space="preserve">that allows to extract, compare and evaluate communities from complex networks. </w:t>
+        <w:t xml:space="preserve">that allows to extract, </w:t>
+      </w:r>
+      <w:proofErr w:type="gramStart"/>
+      <w:r>
+        <w:rPr>
+          <w:sz w:val="20"/>
+          <w:lang w:val="en-GB"/>
+        </w:rPr>
+        <w:t>compare</w:t>
+      </w:r>
+      <w:proofErr w:type="gramEnd"/>
+      <w:r>
+        <w:rPr>
+          <w:sz w:val="20"/>
+          <w:lang w:val="en-GB"/>
+        </w:rPr>
+        <w:t xml:space="preserve"> and evaluate communities from complex networks. </w:t>
       </w:r>
       <w:r>
         <w:rPr>
@@ -2338,7 +2671,55 @@
           <w:sz w:val="20"/>
           <w:lang w:val="en-GB"/>
         </w:rPr>
-        <w:t xml:space="preserve">Regarding the networks that were used in this project, we used two real networks from the Stanford Large Network Dataset Collection. The first one was a small/medium sized network </w:t>
+        <w:t>Regarding the networks that were used in this project, we used two real networks from the Stanford Large Network Dataset Collection</w:t>
+      </w:r>
+      <w:r>
+        <w:rPr>
+          <w:sz w:val="20"/>
+          <w:lang w:val="en-GB"/>
+        </w:rPr>
+        <w:fldChar w:fldCharType="begin"/>
+      </w:r>
+      <w:r>
+        <w:rPr>
+          <w:sz w:val="20"/>
+          <w:lang w:val="en-GB"/>
+        </w:rPr>
+        <w:instrText xml:space="preserve"> REF _Ref87280828 \r \h </w:instrText>
+      </w:r>
+      <w:r>
+        <w:rPr>
+          <w:sz w:val="20"/>
+          <w:lang w:val="en-GB"/>
+        </w:rPr>
+      </w:r>
+      <w:r>
+        <w:rPr>
+          <w:sz w:val="20"/>
+          <w:lang w:val="en-GB"/>
+        </w:rPr>
+        <w:fldChar w:fldCharType="separate"/>
+      </w:r>
+      <w:r>
+        <w:rPr>
+          <w:sz w:val="20"/>
+          <w:lang w:val="en-GB"/>
+        </w:rPr>
+        <w:t>[11]</w:t>
+      </w:r>
+      <w:r>
+        <w:rPr>
+          <w:sz w:val="20"/>
+          <w:lang w:val="en-GB"/>
+        </w:rPr>
+        <w:fldChar w:fldCharType="end"/>
+      </w:r>
+      <w:r>
+        <w:rPr>
+          <w:sz w:val="20"/>
+          <w:lang w:val="en-GB"/>
+        </w:rPr>
+        <w:t xml:space="preserve">. The first one was a small/medium sized network </w:t>
       </w:r>
       <w:r>
         <w:rPr>
@@ -2422,7 +2803,7 @@
           <w:sz w:val="20"/>
           <w:lang w:val="en-GB"/>
         </w:rPr>
-        <w:t>The idea was to first test the different algorithms in the smaller network and the artificial benchmark networks, and then only use the most accurate and fastest algorithms in the larger network and analyse the model modularity and accuracy with this network labels.</w:t>
+        <w:t>The idea was to first test the different algorithms in the smaller network and the artificial benchmark networks, and then only use the most accurate and fastest algorithms in the larger network and analyse the model modularity with this network labels.</w:t>
       </w:r>
     </w:p>
     <w:p>
@@ -2447,6 +2828,49 @@
           <w:lang w:val="en-GB"/>
         </w:rPr>
       </w:pPr>
+      <w:r>
+        <w:rPr>
+          <w:sz w:val="20"/>
+          <w:lang w:val="en-GB"/>
+        </w:rPr>
+        <w:t xml:space="preserve">Finally, regarding the results of our work we first started by analysing some properties of the networks that we used. Then since the Girvan-Newman </w:t>
+      </w:r>
+      <w:r>
+        <w:rPr>
+          <w:sz w:val="20"/>
+          <w:lang w:val="en-GB"/>
+        </w:rPr>
+        <w:t>has a parameter to determine at what level the “cut” is done to choose the community structure we tested what the best parameter was for different values of that parameter for a certain network.</w:t>
+      </w:r>
+      <w:r>
+        <w:rPr>
+          <w:sz w:val="20"/>
+          <w:lang w:val="en-GB"/>
+        </w:rPr>
+        <w:t xml:space="preserve"> After that we could finally run the different community detection algorithms for the networks and compare the results, as well as analysing some properties of the final community structures.</w:t>
+      </w:r>
+    </w:p>
+    <w:p>
+      <w:pPr>
+        <w:rPr>
+          <w:sz w:val="20"/>
+          <w:lang w:val="en-GB"/>
+        </w:rPr>
+      </w:pPr>
+      <w:r>
+        <w:rPr>
+          <w:sz w:val="20"/>
+          <w:lang w:val="en-GB"/>
+        </w:rPr>
+        <w:t>We also compared the running times of the four algorithms to check if they followed their theoretical computational complexity</w:t>
+      </w:r>
+      <w:r>
+        <w:rPr>
+          <w:sz w:val="20"/>
+          <w:lang w:val="en-GB"/>
+        </w:rPr>
+        <w:t>.</w:t>
+      </w:r>
     </w:p>
     <w:p>
       <w:pPr>
@@ -2469,6 +2893,54 @@
           <w:lang w:val="en-GB"/>
         </w:rPr>
       </w:pPr>
+      <w:r>
+        <w:rPr>
+          <w:noProof/>
+        </w:rPr>
+        <w:drawing>
+          <wp:inline distT="0" distB="0" distL="0" distR="0" wp14:anchorId="2C81EDBF" wp14:editId="22D04D7D">
+            <wp:extent cx="3049270" cy="393700"/>
+            <wp:effectExtent l="0" t="0" r="0" b="6350"/>
+            <wp:docPr id="3" name="Imagem 3" descr="Uma imagem com mesa&#10;&#10;Descrição gerada automaticamente"/>
+            <wp:cNvGraphicFramePr>
+              <a:graphicFrameLocks xmlns:a="http://schemas.openxmlformats.org/drawingml/2006/main" noChangeAspect="1"/>
+            </wp:cNvGraphicFramePr>
+            <a:graphic xmlns:a="http://schemas.openxmlformats.org/drawingml/2006/main">
+              <a:graphicData uri="http://schemas.openxmlformats.org/drawingml/2006/picture">
+                <pic:pic xmlns:pic="http://schemas.openxmlformats.org/drawingml/2006/picture">
+                  <pic:nvPicPr>
+                    <pic:cNvPr id="3" name="Imagem 3" descr="Uma imagem com mesa&#10;&#10;Descrição gerada automaticamente"/>
+                    <pic:cNvPicPr/>
+                  </pic:nvPicPr>
+                  <pic:blipFill>
+                    <a:blip r:embed="rId9"/>
+                    <a:stretch>
+                      <a:fillRect/>
+                    </a:stretch>
+                  </pic:blipFill>
+                  <pic:spPr>
+                    <a:xfrm>
+                      <a:off x="0" y="0"/>
+                      <a:ext cx="3049270" cy="393700"/>
+                    </a:xfrm>
+                    <a:prstGeom prst="rect">
+                      <a:avLst/>
+                    </a:prstGeom>
+                  </pic:spPr>
+                </pic:pic>
+              </a:graphicData>
+            </a:graphic>
+          </wp:inline>
+        </w:drawing>
+      </w:r>
+    </w:p>
+    <w:p>
+      <w:pPr>
+        <w:rPr>
+          <w:sz w:val="20"/>
+          <w:lang w:val="en-GB"/>
+        </w:rPr>
+      </w:pPr>
     </w:p>
     <w:p>
       <w:pPr>
@@ -2482,28 +2954,6 @@
           <w:lang w:val="en-GB"/>
         </w:rPr>
         <w:t>Best Girvan-Newman parameter</w:t>
-      </w:r>
-    </w:p>
-    <w:p>
-      <w:pPr>
-        <w:rPr>
-          <w:sz w:val="20"/>
-          <w:lang w:val="en-GB"/>
-        </w:rPr>
-      </w:pPr>
-    </w:p>
-    <w:p>
-      <w:pPr>
-        <w:pStyle w:val="Ttulo2"/>
-        <w:rPr>
-          <w:lang w:val="en-GB"/>
-        </w:rPr>
-      </w:pPr>
-      <w:r>
-        <w:rPr>
-          <w:lang w:val="en-GB"/>
-        </w:rPr>
-        <w:t>Best Infomap parameter</w:t>
       </w:r>
     </w:p>
     <w:p>
@@ -2652,7 +3102,7 @@
                     </pic:cNvPicPr>
                   </pic:nvPicPr>
                   <pic:blipFill>
-                    <a:blip r:embed="rId9">
+                    <a:blip r:embed="rId10">
                       <a:extLst>
                         <a:ext uri="{28A0092B-C50C-407E-A947-70E740481C1C}">
                           <a14:useLocalDpi xmlns:a14="http://schemas.microsoft.com/office/drawing/2010/main" val="0"/>
@@ -2873,39 +3323,14 @@
           <w:sz w:val="20"/>
           <w:lang w:val="en-GB"/>
         </w:rPr>
-        <w:t xml:space="preserve">all the professors of the course for the help and material provided, to Armin </w:t>
-      </w:r>
-      <w:proofErr w:type="spellStart"/>
-      <w:r>
-        <w:rPr>
-          <w:sz w:val="20"/>
-          <w:lang w:val="en-GB"/>
-        </w:rPr>
-        <w:t>Kazemi</w:t>
-      </w:r>
-      <w:proofErr w:type="spellEnd"/>
-      <w:r>
-        <w:rPr>
-          <w:sz w:val="20"/>
-          <w:lang w:val="en-GB"/>
-        </w:rPr>
-        <w:t xml:space="preserve"> for the base Pacman project provided in the </w:t>
-      </w:r>
-      <w:proofErr w:type="spellStart"/>
-      <w:r>
-        <w:rPr>
-          <w:sz w:val="20"/>
-          <w:lang w:val="en-GB"/>
-        </w:rPr>
-        <w:t>Github</w:t>
-      </w:r>
-      <w:proofErr w:type="spellEnd"/>
-      <w:r>
-        <w:rPr>
-          <w:sz w:val="20"/>
-          <w:lang w:val="en-GB"/>
-        </w:rPr>
-        <w:t xml:space="preserve"> platform and to all the creators of the information that we used to implement this project.</w:t>
+        <w:t xml:space="preserve">all the professors of the course for the help and material provided, </w:t>
+      </w:r>
+      <w:r>
+        <w:rPr>
+          <w:sz w:val="20"/>
+          <w:lang w:val="en-GB"/>
+        </w:rPr>
+        <w:t>and to all the authors of the papers/articles present in our references.</w:t>
       </w:r>
     </w:p>
     <w:p>
@@ -2938,7 +3363,14 @@
           <w:sz w:val="20"/>
           <w:lang w:val="en-GB"/>
         </w:rPr>
-        <w:t>Course materials regarding agents and multi-agent systems</w:t>
+        <w:t xml:space="preserve">Course materials regarding </w:t>
+      </w:r>
+      <w:r>
+        <w:rPr>
+          <w:sz w:val="20"/>
+          <w:lang w:val="en-GB"/>
+        </w:rPr>
+        <w:t>community detection in complex networks</w:t>
       </w:r>
       <w:r>
         <w:rPr>
@@ -2952,24 +3384,230 @@
       <w:pPr>
         <w:pStyle w:val="References"/>
         <w:rPr>
-          <w:sz w:val="20"/>
-          <w:lang w:val="en-GB"/>
-        </w:rPr>
-      </w:pPr>
-      <w:hyperlink r:id="rId10" w:history="1">
+          <w:sz w:val="24"/>
+          <w:lang w:eastAsia="pt-PT"/>
+        </w:rPr>
+      </w:pPr>
+      <w:bookmarkStart w:id="0" w:name="_Ref87281272"/>
+      <w:r>
+        <w:t>Barabási, A. L. (2013). Network science. Philosophical Transactions of the Royal Society A: Mathematical, Physical and Engineering Sciences, 371(1987), 20120375. https://doi.org/10.1098/rsta.2012.0375</w:t>
+      </w:r>
+      <w:bookmarkEnd w:id="0"/>
+    </w:p>
+    <w:p>
+      <w:pPr>
+        <w:pStyle w:val="References"/>
+        <w:rPr>
+          <w:sz w:val="24"/>
+          <w:lang w:val="pt-PT" w:eastAsia="pt-PT"/>
+        </w:rPr>
+      </w:pPr>
+      <w:proofErr w:type="spellStart"/>
+      <w:r>
+        <w:t>Jayawickrama</w:t>
+      </w:r>
+      <w:proofErr w:type="spellEnd"/>
+      <w:r>
+        <w:t xml:space="preserve">, T. D. (2021, February 1). </w:t>
+      </w:r>
+      <w:r>
+        <w:rPr>
+          <w:i/>
+          <w:iCs/>
+        </w:rPr>
+        <w:t>Community Detection Algorithms - Towards Data Science</w:t>
+      </w:r>
+      <w:r>
+        <w:t>. Medium. https://towardsdatascience.com/community-detection-algorithms-9bd8951e7dae</w:t>
+      </w:r>
+    </w:p>
+    <w:p>
+      <w:pPr>
+        <w:pStyle w:val="References"/>
+        <w:rPr>
+          <w:sz w:val="24"/>
+          <w:lang w:val="pt-PT" w:eastAsia="pt-PT"/>
+        </w:rPr>
+      </w:pPr>
+      <w:r>
+        <w:t xml:space="preserve">Silva, F. N. (2021, October 5). </w:t>
+      </w:r>
+      <w:r>
+        <w:rPr>
+          <w:i/>
+          <w:iCs/>
+        </w:rPr>
+        <w:t>Robustness modularity in complex networks</w:t>
+      </w:r>
+      <w:r>
+        <w:t>. ArXiv.Org. https://arxiv.org/abs/2110.02297</w:t>
+      </w:r>
+    </w:p>
+    <w:p>
+      <w:pPr>
+        <w:pStyle w:val="References"/>
+        <w:rPr>
+          <w:sz w:val="24"/>
+          <w:lang w:val="pt-PT" w:eastAsia="pt-PT"/>
+        </w:rPr>
+      </w:pPr>
+      <w:bookmarkStart w:id="1" w:name="_Ref87280858"/>
+      <w:r>
+        <w:t xml:space="preserve">Wikipedia contributors. (2021, August 25). </w:t>
+      </w:r>
+      <w:r>
+        <w:rPr>
+          <w:i/>
+          <w:iCs/>
+        </w:rPr>
+        <w:t>Complex network</w:t>
+      </w:r>
+      <w:r>
+        <w:t xml:space="preserve">. </w:t>
+      </w:r>
+      <w:proofErr w:type="spellStart"/>
+      <w:r>
+        <w:rPr>
+          <w:lang w:val="pt-PT"/>
+        </w:rPr>
+        <w:t>Wikipedia</w:t>
+      </w:r>
+      <w:proofErr w:type="spellEnd"/>
+      <w:r>
+        <w:rPr>
+          <w:lang w:val="pt-PT"/>
+        </w:rPr>
+        <w:t>. https://en.wikipedia.org/wiki/Complex_network</w:t>
+      </w:r>
+      <w:bookmarkEnd w:id="1"/>
+    </w:p>
+    <w:p>
+      <w:pPr>
+        <w:pStyle w:val="References"/>
+        <w:rPr>
+          <w:sz w:val="24"/>
+          <w:lang w:val="pt-PT" w:eastAsia="pt-PT"/>
+        </w:rPr>
+      </w:pPr>
+      <w:bookmarkStart w:id="2" w:name="_Ref87280859"/>
+      <w:r>
+        <w:t xml:space="preserve">Wikipedia contributors. (2021b, September 10). </w:t>
+      </w:r>
+      <w:r>
+        <w:rPr>
+          <w:i/>
+          <w:iCs/>
+        </w:rPr>
+        <w:t>Community structure</w:t>
+      </w:r>
+      <w:r>
+        <w:t>. Wikipedia. https://en.wikipedia.org/wiki/Community_structure</w:t>
+      </w:r>
+      <w:bookmarkEnd w:id="2"/>
+    </w:p>
+    <w:p>
+      <w:pPr>
+        <w:pStyle w:val="References"/>
+        <w:rPr>
+          <w:sz w:val="24"/>
+          <w:lang w:val="pt-PT" w:eastAsia="pt-PT"/>
+        </w:rPr>
+      </w:pPr>
+      <w:r>
+        <w:t xml:space="preserve">Wikipedia contributors. (2021a, July 22). </w:t>
+      </w:r>
+      <w:r>
+        <w:rPr>
+          <w:i/>
+          <w:iCs/>
+        </w:rPr>
+        <w:t>Girvan–Newman algorithm</w:t>
+      </w:r>
+      <w:r>
+        <w:t>. Wikipedia. https://en.wikipedia.org/wiki/Girvan%E2%80%93Newman_algorithm</w:t>
+      </w:r>
+    </w:p>
+    <w:p>
+      <w:pPr>
+        <w:pStyle w:val="References"/>
+        <w:rPr>
+          <w:sz w:val="24"/>
+          <w:lang w:val="pt-PT" w:eastAsia="pt-PT"/>
+        </w:rPr>
+      </w:pPr>
+      <w:r>
+        <w:t xml:space="preserve">Wikipedia contributors. (2021c, September 8). </w:t>
+      </w:r>
+      <w:r>
+        <w:rPr>
+          <w:i/>
+          <w:iCs/>
+        </w:rPr>
+        <w:t>Louvain method</w:t>
+      </w:r>
+      <w:r>
+        <w:t xml:space="preserve">. </w:t>
+      </w:r>
+      <w:proofErr w:type="spellStart"/>
+      <w:r>
+        <w:rPr>
+          <w:lang w:val="pt-PT"/>
+        </w:rPr>
+        <w:t>Wikipedia</w:t>
+      </w:r>
+      <w:proofErr w:type="spellEnd"/>
+      <w:r>
+        <w:rPr>
+          <w:lang w:val="pt-PT"/>
+        </w:rPr>
+        <w:t>. https://en.wikipedia.org/wiki/Louvain_method</w:t>
+      </w:r>
+    </w:p>
+    <w:p>
+      <w:pPr>
+        <w:pStyle w:val="References"/>
+        <w:rPr>
+          <w:sz w:val="24"/>
+          <w:lang w:val="pt-PT" w:eastAsia="pt-PT"/>
+        </w:rPr>
+      </w:pPr>
+      <w:r>
+        <w:t xml:space="preserve">Rita, L. (2020, April 12). </w:t>
+      </w:r>
+      <w:r>
+        <w:rPr>
+          <w:i/>
+          <w:iCs/>
+        </w:rPr>
+        <w:t>Infomap Algorithm - Towards Data Science</w:t>
+      </w:r>
+      <w:r>
+        <w:t>. Medium. https://towardsdatascience.com/infomap-algorithm-9b68b7e8b86</w:t>
+      </w:r>
+    </w:p>
+    <w:p>
+      <w:pPr>
+        <w:pStyle w:val="References"/>
+        <w:rPr>
+          <w:sz w:val="20"/>
+          <w:lang w:val="pt-PT"/>
+        </w:rPr>
+      </w:pPr>
+      <w:hyperlink r:id="rId11" w:history="1">
+        <w:bookmarkStart w:id="3" w:name="_Ref87280821"/>
         <w:r>
           <w:rPr>
             <w:rStyle w:val="Hiperligao"/>
             <w:sz w:val="20"/>
-            <w:lang w:val="en-GB"/>
+            <w:lang w:val="pt-PT"/>
           </w:rPr>
-          <w:t>https://www.computerhope.com/jargon/p/pacman.htm</w:t>
+          <w:t>https://cdlib.readthedocs.io/en/latest/</w:t>
         </w:r>
+        <w:bookmarkEnd w:id="3"/>
       </w:hyperlink>
       <w:r>
         <w:rPr>
-          <w:sz w:val="20"/>
-          <w:lang w:val="en-GB"/>
+          <w:lang w:val="pt-PT"/>
         </w:rPr>
         <w:t xml:space="preserve"> </w:t>
       </w:r>
@@ -2979,78 +3617,32 @@
         <w:pStyle w:val="References"/>
         <w:rPr>
           <w:sz w:val="20"/>
-          <w:lang w:val="en-GB"/>
-        </w:rPr>
-      </w:pPr>
-      <w:hyperlink r:id="rId11" w:history="1">
+          <w:lang w:val="pt-PT"/>
+        </w:rPr>
+      </w:pPr>
+      <w:hyperlink r:id="rId12" w:history="1">
+        <w:bookmarkStart w:id="4" w:name="_Ref87280828"/>
         <w:r>
           <w:rPr>
             <w:rStyle w:val="Hiperligao"/>
             <w:sz w:val="20"/>
-            <w:lang w:val="en-GB"/>
+            <w:lang w:val="pt-PT"/>
           </w:rPr>
-          <w:t>https://en.wikipedia.org/wiki/Pac-Man</w:t>
+          <w:t>https://snap.stanford.edu/data/#communities</w:t>
         </w:r>
+        <w:bookmarkEnd w:id="4"/>
       </w:hyperlink>
-      <w:r>
-        <w:rPr>
-          <w:sz w:val="20"/>
-          <w:lang w:val="en-GB"/>
-        </w:rPr>
-        <w:t xml:space="preserve"> </w:t>
-      </w:r>
     </w:p>
     <w:p>
       <w:pPr>
         <w:pStyle w:val="References"/>
-        <w:rPr>
-          <w:sz w:val="20"/>
-          <w:lang w:val="en-GB"/>
-        </w:rPr>
-      </w:pPr>
-      <w:hyperlink r:id="rId12" w:history="1">
-        <w:r>
-          <w:rPr>
-            <w:rStyle w:val="Hiperligao"/>
-            <w:sz w:val="20"/>
-            <w:lang w:val="en-GB"/>
-          </w:rPr>
-          <w:t>https://www.youtube.com/watch?v=qwhXIzNrb9w</w:t>
-        </w:r>
-      </w:hyperlink>
-      <w:r>
-        <w:rPr>
-          <w:sz w:val="20"/>
-          <w:lang w:val="en-GB"/>
-        </w:rPr>
-        <w:t xml:space="preserve"> </w:t>
-      </w:r>
-    </w:p>
-    <w:p>
-      <w:pPr>
-        <w:pStyle w:val="References"/>
-        <w:rPr>
-          <w:sz w:val="20"/>
-          <w:lang w:val="en-GB"/>
-        </w:rPr>
-      </w:pPr>
-      <w:hyperlink r:id="rId13" w:history="1">
-        <w:r>
-          <w:rPr>
-            <w:rStyle w:val="Hiperligao"/>
-            <w:sz w:val="20"/>
-            <w:lang w:val="en-GB"/>
-          </w:rPr>
-          <w:t>https://github.com/arminkz/Pacman</w:t>
-        </w:r>
-      </w:hyperlink>
-    </w:p>
-    <w:p>
-      <w:pPr>
-        <w:pStyle w:val="References"/>
-        <w:rPr>
-          <w:sz w:val="20"/>
-          <w:lang w:val="en-GB"/>
+        <w:numPr>
+          <w:ilvl w:val="0"/>
+          <w:numId w:val="0"/>
+        </w:numPr>
+        <w:rPr>
+          <w:sz w:val="20"/>
+          <w:lang w:val="pt-PT"/>
         </w:rPr>
         <w:sectPr>
           <w:type w:val="continuous"/>
@@ -3066,7 +3658,7 @@
         <w:jc w:val="both"/>
         <w:rPr>
           <w:sz w:val="20"/>
-          <w:lang w:val="en-GB"/>
+          <w:lang w:val="pt-PT"/>
         </w:rPr>
       </w:pPr>
     </w:p>
@@ -3381,6 +3973,7 @@
     <w:lsdException w:name="Subtitle" w:qFormat="1"/>
     <w:lsdException w:name="Strong" w:qFormat="1"/>
     <w:lsdException w:name="Emphasis" w:qFormat="1"/>
+    <w:lsdException w:name="Normal (Web)" w:uiPriority="99"/>
     <w:lsdException w:name="Normal Table" w:semiHidden="1" w:unhideWhenUsed="1"/>
     <w:lsdException w:name="Table Simple 1" w:semiHidden="1" w:unhideWhenUsed="1"/>
     <w:lsdException w:name="Table Simple 2" w:semiHidden="1" w:unhideWhenUsed="1"/>
@@ -3814,7 +4407,6 @@
   <w:style w:type="character" w:default="1" w:styleId="Tipodeletrapredefinidodopargrafo">
     <w:name w:val="Default Paragraph Font"/>
     <w:uiPriority w:val="1"/>
-    <w:semiHidden/>
     <w:unhideWhenUsed/>
   </w:style>
   <w:style w:type="table" w:default="1" w:styleId="Tabelanormal">
@@ -4068,6 +4660,22 @@
       <w:ind w:left="720"/>
       <w:contextualSpacing/>
     </w:pPr>
+  </w:style>
+  <w:style w:type="paragraph" w:styleId="NormalWeb">
+    <w:name w:val="Normal (Web)"/>
+    <w:basedOn w:val="Normal"/>
+    <w:uiPriority w:val="99"/>
+    <w:unhideWhenUsed/>
+    <w:rsid w:val="00191410"/>
+    <w:pPr>
+      <w:spacing w:before="100" w:beforeAutospacing="1" w:after="100" w:afterAutospacing="1"/>
+      <w:jc w:val="left"/>
+    </w:pPr>
+    <w:rPr>
+      <w:sz w:val="24"/>
+      <w:szCs w:val="24"/>
+      <w:lang w:val="pt-PT" w:eastAsia="pt-PT"/>
+    </w:rPr>
   </w:style>
 </w:styles>
 </file>

</xml_diff>

<commit_message>
Updated report and tabels
</commit_message>
<xml_diff>
--- a/Docs/CRC_report.docx
+++ b/Docs/CRC_report.docx
@@ -62,6 +62,7 @@
         </w:rPr>
         <w:t xml:space="preserve">Project </w:t>
       </w:r>
+      <w:proofErr w:type="spellStart"/>
       <w:r>
         <w:rPr>
           <w:sz w:val="24"/>
@@ -70,13 +71,32 @@
         </w:rPr>
         <w:t>Report</w:t>
       </w:r>
+      <w:proofErr w:type="spellEnd"/>
       <w:r>
         <w:rPr>
           <w:sz w:val="24"/>
           <w:szCs w:val="24"/>
           <w:lang w:val="pt-PT"/>
         </w:rPr>
-        <w:t xml:space="preserve"> - Group </w:t>
+        <w:t xml:space="preserve"> - </w:t>
+      </w:r>
+      <w:proofErr w:type="spellStart"/>
+      <w:r>
+        <w:rPr>
+          <w:sz w:val="24"/>
+          <w:szCs w:val="24"/>
+          <w:lang w:val="pt-PT"/>
+        </w:rPr>
+        <w:t>Group</w:t>
+      </w:r>
+      <w:proofErr w:type="spellEnd"/>
+      <w:r>
+        <w:rPr>
+          <w:sz w:val="24"/>
+          <w:szCs w:val="24"/>
+          <w:lang w:val="pt-PT"/>
+        </w:rPr>
+        <w:t xml:space="preserve"> </w:t>
       </w:r>
       <w:r>
         <w:rPr>
@@ -125,12 +145,21 @@
           <w:lang w:val="pt-PT"/>
         </w:rPr>
       </w:pPr>
+      <w:proofErr w:type="spellStart"/>
       <w:r>
         <w:rPr>
           <w:spacing w:val="-2"/>
           <w:lang w:val="pt-PT"/>
         </w:rPr>
-        <w:t>Nr. 96957</w:t>
+        <w:t>Nr</w:t>
+      </w:r>
+      <w:proofErr w:type="spellEnd"/>
+      <w:r>
+        <w:rPr>
+          <w:spacing w:val="-2"/>
+          <w:lang w:val="pt-PT"/>
+        </w:rPr>
+        <w:t>. 96957</w:t>
       </w:r>
     </w:p>
     <w:p>
@@ -142,14 +171,26 @@
           <w:lang w:val="pt-PT"/>
         </w:rPr>
       </w:pPr>
+      <w:proofErr w:type="spellStart"/>
+      <w:proofErr w:type="gramStart"/>
       <w:r>
         <w:rPr>
           <w:spacing w:val="-2"/>
           <w:sz w:val="20"/>
           <w:lang w:val="pt-PT"/>
         </w:rPr>
-        <w:t>fabio.rocha.cruz</w:t>
-      </w:r>
+        <w:t>fabio.rocha</w:t>
+      </w:r>
+      <w:proofErr w:type="gramEnd"/>
+      <w:r>
+        <w:rPr>
+          <w:spacing w:val="-2"/>
+          <w:sz w:val="20"/>
+          <w:lang w:val="pt-PT"/>
+        </w:rPr>
+        <w:t>.cruz</w:t>
+      </w:r>
+      <w:proofErr w:type="spellEnd"/>
     </w:p>
     <w:p>
       <w:pPr>
@@ -216,17 +257,29 @@
         <w:pStyle w:val="Affiliations"/>
         <w:rPr>
           <w:spacing w:val="-2"/>
-        </w:rPr>
-      </w:pPr>
+          <w:lang w:val="pt-PT"/>
+        </w:rPr>
+      </w:pPr>
+      <w:proofErr w:type="spellStart"/>
       <w:r>
         <w:rPr>
           <w:spacing w:val="-2"/>
-        </w:rPr>
-        <w:t xml:space="preserve">Nr. </w:t>
-      </w:r>
+          <w:lang w:val="pt-PT"/>
+        </w:rPr>
+        <w:t>Nr</w:t>
+      </w:r>
+      <w:proofErr w:type="spellEnd"/>
       <w:r>
         <w:rPr>
           <w:spacing w:val="-2"/>
+          <w:lang w:val="pt-PT"/>
+        </w:rPr>
+        <w:t xml:space="preserve">. </w:t>
+      </w:r>
+      <w:r>
+        <w:rPr>
+          <w:spacing w:val="-2"/>
+          <w:lang w:val="pt-PT"/>
         </w:rPr>
         <w:t>97018</w:t>
       </w:r>
@@ -237,15 +290,29 @@
         <w:rPr>
           <w:spacing w:val="-2"/>
           <w:sz w:val="20"/>
-        </w:rPr>
-      </w:pPr>
+          <w:lang w:val="pt-PT"/>
+        </w:rPr>
+      </w:pPr>
+      <w:proofErr w:type="spellStart"/>
+      <w:proofErr w:type="gramStart"/>
       <w:r>
         <w:rPr>
           <w:spacing w:val="-2"/>
           <w:sz w:val="20"/>
-        </w:rPr>
-        <w:t>luis.martins.fernandes</w:t>
-      </w:r>
+          <w:lang w:val="pt-PT"/>
+        </w:rPr>
+        <w:t>luis.martins</w:t>
+      </w:r>
+      <w:proofErr w:type="gramEnd"/>
+      <w:r>
+        <w:rPr>
+          <w:spacing w:val="-2"/>
+          <w:sz w:val="20"/>
+          <w:lang w:val="pt-PT"/>
+        </w:rPr>
+        <w:t>.fernandes</w:t>
+      </w:r>
+      <w:proofErr w:type="spellEnd"/>
     </w:p>
     <w:p>
       <w:pPr>
@@ -253,12 +320,14 @@
         <w:rPr>
           <w:spacing w:val="-2"/>
           <w:sz w:val="20"/>
+          <w:lang w:val="pt-PT"/>
         </w:rPr>
       </w:pPr>
       <w:r>
         <w:rPr>
           <w:spacing w:val="-2"/>
           <w:sz w:val="20"/>
+          <w:lang w:val="pt-PT"/>
         </w:rPr>
         <w:t>@tecnico.ulisboa.pt</w:t>
       </w:r>
@@ -268,17 +337,24 @@
         <w:pStyle w:val="E-Mail"/>
         <w:rPr>
           <w:spacing w:val="-2"/>
+          <w:lang w:val="pt-PT"/>
         </w:rPr>
       </w:pPr>
     </w:p>
     <w:p>
       <w:pPr>
         <w:pStyle w:val="E-Mail"/>
+        <w:rPr>
+          <w:lang w:val="pt-PT"/>
+        </w:rPr>
       </w:pPr>
     </w:p>
     <w:p>
       <w:pPr>
         <w:jc w:val="center"/>
+        <w:rPr>
+          <w:lang w:val="pt-PT"/>
+        </w:rPr>
         <w:sectPr>
           <w:type w:val="continuous"/>
           <w:pgSz w:w="12240" w:h="15840" w:code="1"/>
@@ -910,7 +986,23 @@
           <w:sz w:val="20"/>
           <w:lang w:val="en-GB"/>
         </w:rPr>
-        <w:t xml:space="preserve"> in order to group up nodes </w:t>
+        <w:t xml:space="preserve"> </w:t>
+      </w:r>
+      <w:proofErr w:type="gramStart"/>
+      <w:r>
+        <w:rPr>
+          <w:sz w:val="20"/>
+          <w:lang w:val="en-GB"/>
+        </w:rPr>
+        <w:t>in order to</w:t>
+      </w:r>
+      <w:proofErr w:type="gramEnd"/>
+      <w:r>
+        <w:rPr>
+          <w:sz w:val="20"/>
+          <w:lang w:val="en-GB"/>
+        </w:rPr>
+        <w:t xml:space="preserve"> group up nodes </w:t>
       </w:r>
       <w:r>
         <w:rPr>
@@ -1489,7 +1581,23 @@
           <w:sz w:val="20"/>
           <w:lang w:val="en-GB"/>
         </w:rPr>
-        <w:t xml:space="preserve"> of the algorithm </w:t>
+        <w:t xml:space="preserve"> of the </w:t>
+      </w:r>
+      <w:proofErr w:type="gramStart"/>
+      <w:r>
+        <w:rPr>
+          <w:sz w:val="20"/>
+          <w:lang w:val="en-GB"/>
+        </w:rPr>
+        <w:t>algorithm</w:t>
+      </w:r>
+      <w:proofErr w:type="gramEnd"/>
+      <w:r>
+        <w:rPr>
+          <w:sz w:val="20"/>
+          <w:lang w:val="en-GB"/>
+        </w:rPr>
+        <w:t xml:space="preserve"> </w:t>
       </w:r>
       <w:r>
         <w:rPr>
@@ -1503,7 +1611,23 @@
           <w:sz w:val="20"/>
           <w:lang w:val="en-GB"/>
         </w:rPr>
-        <w:t xml:space="preserve"> a dendrogram. To obtain the final result with the community structure of the network we need to “cut” the dendrogram at a certain level. </w:t>
+        <w:t xml:space="preserve"> a dendrogram. To obtain </w:t>
+      </w:r>
+      <w:proofErr w:type="gramStart"/>
+      <w:r>
+        <w:rPr>
+          <w:sz w:val="20"/>
+          <w:lang w:val="en-GB"/>
+        </w:rPr>
+        <w:t>the final result</w:t>
+      </w:r>
+      <w:proofErr w:type="gramEnd"/>
+      <w:r>
+        <w:rPr>
+          <w:sz w:val="20"/>
+          <w:lang w:val="en-GB"/>
+        </w:rPr>
+        <w:t xml:space="preserve"> with the community structure of the network we need to “cut” the dendrogram at a certain level. </w:t>
       </w:r>
       <w:r>
         <w:rPr>
@@ -1756,7 +1880,7 @@
           <w:b w:val="0"/>
           <w:bCs w:val="0"/>
         </w:rPr>
-        <w:instrText xml:space="preserve"> REF _Ref87281272 \r \h </w:instrText>
+        <w:instrText xml:space="preserve"> REF _Ref87281272 \r \h  \* MERGEFORMAT </w:instrText>
       </w:r>
       <w:r>
         <w:rPr>
@@ -1769,33 +1893,26 @@
           <w:b w:val="0"/>
           <w:bCs w:val="0"/>
         </w:rPr>
-        <w:instrText xml:space="preserve"> \* MERGEFORMAT </w:instrText>
+        <w:fldChar w:fldCharType="separate"/>
       </w:r>
       <w:r>
         <w:rPr>
           <w:b w:val="0"/>
           <w:bCs w:val="0"/>
         </w:rPr>
-        <w:fldChar w:fldCharType="separate"/>
+        <w:t>[2]</w:t>
       </w:r>
       <w:r>
         <w:rPr>
           <w:b w:val="0"/>
           <w:bCs w:val="0"/>
         </w:rPr>
-        <w:t>[2]</w:t>
+        <w:fldChar w:fldCharType="end"/>
       </w:r>
       <w:r>
         <w:rPr>
           <w:b w:val="0"/>
           <w:bCs w:val="0"/>
-        </w:rPr>
-        <w:fldChar w:fldCharType="end"/>
-      </w:r>
-      <w:r>
-        <w:rPr>
-          <w:b w:val="0"/>
-          <w:bCs w:val="0"/>
           <w:sz w:val="20"/>
           <w:lang w:val="en-GB"/>
         </w:rPr>
@@ -1973,14 +2090,46 @@
           <w:sz w:val="20"/>
           <w:lang w:val="en-GB"/>
         </w:rPr>
-        <w:t xml:space="preserve"> Because of this the Louvain method is capable of finding communities inside communities, and it is easy to implement and very time efficient.</w:t>
-      </w:r>
-      <w:r>
-        <w:rPr>
-          <w:sz w:val="20"/>
-          <w:lang w:val="en-GB"/>
-        </w:rPr>
-        <w:t xml:space="preserve"> However it </w:t>
+        <w:t xml:space="preserve"> Because of this the Louvain method </w:t>
+      </w:r>
+      <w:proofErr w:type="gramStart"/>
+      <w:r>
+        <w:rPr>
+          <w:sz w:val="20"/>
+          <w:lang w:val="en-GB"/>
+        </w:rPr>
+        <w:t>is capable of finding</w:t>
+      </w:r>
+      <w:proofErr w:type="gramEnd"/>
+      <w:r>
+        <w:rPr>
+          <w:sz w:val="20"/>
+          <w:lang w:val="en-GB"/>
+        </w:rPr>
+        <w:t xml:space="preserve"> communities inside communities, and it is easy to implement and very time efficient.</w:t>
+      </w:r>
+      <w:r>
+        <w:rPr>
+          <w:sz w:val="20"/>
+          <w:lang w:val="en-GB"/>
+        </w:rPr>
+        <w:t xml:space="preserve"> </w:t>
+      </w:r>
+      <w:proofErr w:type="gramStart"/>
+      <w:r>
+        <w:rPr>
+          <w:sz w:val="20"/>
+          <w:lang w:val="en-GB"/>
+        </w:rPr>
+        <w:t>However</w:t>
+      </w:r>
+      <w:proofErr w:type="gramEnd"/>
+      <w:r>
+        <w:rPr>
+          <w:sz w:val="20"/>
+          <w:lang w:val="en-GB"/>
+        </w:rPr>
+        <w:t xml:space="preserve"> it </w:t>
       </w:r>
       <w:r>
         <w:rPr>
@@ -2134,7 +2283,23 @@
           <w:sz w:val="20"/>
           <w:lang w:val="en-GB"/>
         </w:rPr>
-        <w:t>To solve this problem, T.A. Traag has created the Leiden method</w:t>
+        <w:t xml:space="preserve">To solve this problem, T.A. </w:t>
+      </w:r>
+      <w:proofErr w:type="spellStart"/>
+      <w:r>
+        <w:rPr>
+          <w:sz w:val="20"/>
+          <w:lang w:val="en-GB"/>
+        </w:rPr>
+        <w:t>Traag</w:t>
+      </w:r>
+      <w:proofErr w:type="spellEnd"/>
+      <w:r>
+        <w:rPr>
+          <w:sz w:val="20"/>
+          <w:lang w:val="en-GB"/>
+        </w:rPr>
+        <w:t xml:space="preserve"> has created the Leiden method</w:t>
       </w:r>
       <w:r>
         <w:rPr>
@@ -2272,14 +2437,30 @@
           <w:sz w:val="20"/>
           <w:lang w:val="en-GB"/>
         </w:rPr>
-        <w:t>Last but not least, we decided to add to our set of algorithms the Infomap method to compare it with the other more known and used algorithms such as the Girvan-Newman and the Louvain</w:t>
-      </w:r>
-      <w:r>
-        <w:rPr>
-          <w:sz w:val="20"/>
-          <w:lang w:val="en-GB"/>
-        </w:rPr>
-        <w:t>, and see if Infomap is also a viable option in terms of accuracy and time complexity.</w:t>
+        <w:t xml:space="preserve">Last but not least, we decided to add to our set of algorithms the Infomap method to compare it with the other more known and used algorithms such as the Girvan-Newman and the </w:t>
+      </w:r>
+      <w:proofErr w:type="gramStart"/>
+      <w:r>
+        <w:rPr>
+          <w:sz w:val="20"/>
+          <w:lang w:val="en-GB"/>
+        </w:rPr>
+        <w:t>Louvain</w:t>
+      </w:r>
+      <w:r>
+        <w:rPr>
+          <w:sz w:val="20"/>
+          <w:lang w:val="en-GB"/>
+        </w:rPr>
+        <w:t>, and</w:t>
+      </w:r>
+      <w:proofErr w:type="gramEnd"/>
+      <w:r>
+        <w:rPr>
+          <w:sz w:val="20"/>
+          <w:lang w:val="en-GB"/>
+        </w:rPr>
+        <w:t xml:space="preserve"> see if Infomap is also a viable option in terms of accuracy and time complexity.</w:t>
       </w:r>
     </w:p>
     <w:p>
@@ -2663,6 +2844,7 @@
         </w:rPr>
         <w:t xml:space="preserve"> </w:t>
       </w:r>
+      <w:proofErr w:type="spellStart"/>
       <w:r>
         <w:rPr>
           <w:sz w:val="20"/>
@@ -2670,6 +2852,7 @@
         </w:rPr>
         <w:t>NetworkX</w:t>
       </w:r>
+      <w:proofErr w:type="spellEnd"/>
       <w:r>
         <w:rPr>
           <w:b/>
@@ -2693,6 +2876,7 @@
         </w:rPr>
         <w:t xml:space="preserve"> </w:t>
       </w:r>
+      <w:proofErr w:type="spellStart"/>
       <w:r>
         <w:rPr>
           <w:sz w:val="20"/>
@@ -2714,6 +2898,7 @@
         </w:rPr>
         <w:t>b</w:t>
       </w:r>
+      <w:proofErr w:type="spellEnd"/>
       <w:r>
         <w:rPr>
           <w:sz w:val="20"/>
@@ -2767,7 +2952,23 @@
           <w:sz w:val="20"/>
           <w:lang w:val="en-GB"/>
         </w:rPr>
-        <w:t xml:space="preserve">that allows to extract, compare and evaluate communities from complex networks. </w:t>
+        <w:t xml:space="preserve">that allows to extract, </w:t>
+      </w:r>
+      <w:proofErr w:type="gramStart"/>
+      <w:r>
+        <w:rPr>
+          <w:sz w:val="20"/>
+          <w:lang w:val="en-GB"/>
+        </w:rPr>
+        <w:t>compare</w:t>
+      </w:r>
+      <w:proofErr w:type="gramEnd"/>
+      <w:r>
+        <w:rPr>
+          <w:sz w:val="20"/>
+          <w:lang w:val="en-GB"/>
+        </w:rPr>
+        <w:t xml:space="preserve"> and evaluate communities from complex networks. </w:t>
       </w:r>
       <w:r>
         <w:rPr>
@@ -3137,6 +3338,7 @@
     </w:p>
     <w:p>
       <w:pPr>
+        <w:jc w:val="center"/>
         <w:rPr>
           <w:sz w:val="20"/>
           <w:lang w:val="en-GB"/>
@@ -3185,143 +3387,7 @@
     </w:p>
     <w:p>
       <w:pPr>
-        <w:rPr>
-          <w:sz w:val="20"/>
-          <w:lang w:val="en-GB"/>
-        </w:rPr>
-      </w:pPr>
-    </w:p>
-    <w:p>
-      <w:pPr>
-        <w:pStyle w:val="Ttulo2"/>
-        <w:rPr>
-          <w:lang w:val="en-GB"/>
-        </w:rPr>
-      </w:pPr>
-      <w:r>
-        <w:rPr>
-          <w:lang w:val="en-GB"/>
-        </w:rPr>
-        <w:t>Best Girvan-Newman parameter</w:t>
-      </w:r>
-    </w:p>
-    <w:p>
-      <w:pPr>
-        <w:rPr>
-          <w:sz w:val="20"/>
-          <w:lang w:val="en-GB"/>
-        </w:rPr>
-      </w:pPr>
-    </w:p>
-    <w:p>
-      <w:pPr>
-        <w:pStyle w:val="Ttulo2"/>
-        <w:rPr>
-          <w:lang w:val="en-GB"/>
-        </w:rPr>
-      </w:pPr>
-      <w:r>
-        <w:rPr>
-          <w:lang w:val="en-GB"/>
-        </w:rPr>
-        <w:t>Running times</w:t>
-      </w:r>
-    </w:p>
-    <w:p>
-      <w:pPr>
-        <w:rPr>
-          <w:sz w:val="20"/>
-          <w:lang w:val="en-GB"/>
-        </w:rPr>
-      </w:pPr>
-    </w:p>
-    <w:p>
-      <w:pPr>
-        <w:pStyle w:val="Ttulo2"/>
-        <w:rPr>
-          <w:lang w:val="en-GB"/>
-        </w:rPr>
-      </w:pPr>
-      <w:r>
-        <w:rPr>
-          <w:lang w:val="en-GB"/>
-        </w:rPr>
-        <w:t>Community properties</w:t>
-      </w:r>
-    </w:p>
-    <w:p>
-      <w:pPr>
-        <w:rPr>
-          <w:sz w:val="20"/>
-          <w:lang w:val="en-GB"/>
-        </w:rPr>
-      </w:pPr>
-    </w:p>
-    <w:p>
-      <w:pPr>
-        <w:pStyle w:val="Ttulo2"/>
-        <w:rPr>
-          <w:lang w:val="en-GB"/>
-        </w:rPr>
-      </w:pPr>
-      <w:r>
-        <w:rPr>
-          <w:lang w:val="en-GB"/>
-        </w:rPr>
-        <w:t>Accuracy</w:t>
-      </w:r>
-    </w:p>
-    <w:p>
-      <w:pPr>
-        <w:spacing w:after="120"/>
-        <w:rPr>
-          <w:sz w:val="20"/>
-          <w:lang w:val="en-GB"/>
-        </w:rPr>
-      </w:pPr>
-      <w:r>
-        <w:rPr>
-          <w:sz w:val="20"/>
-          <w:lang w:val="en-GB"/>
-        </w:rPr>
-        <w:t xml:space="preserve">Regarding the results, </w:t>
-      </w:r>
-    </w:p>
-    <w:p>
-      <w:pPr>
-        <w:spacing w:after="120"/>
-        <w:rPr>
-          <w:sz w:val="20"/>
-          <w:lang w:val="en-GB"/>
-        </w:rPr>
-      </w:pPr>
-    </w:p>
-    <w:p>
-      <w:pPr>
-        <w:spacing w:after="120"/>
-        <w:rPr>
-          <w:sz w:val="20"/>
-          <w:lang w:val="en-GB"/>
-        </w:rPr>
-      </w:pPr>
-      <w:r>
-        <w:rPr>
-          <w:sz w:val="20"/>
-          <w:lang w:val="en-GB"/>
-        </w:rPr>
-        <w:t>Reactive</w:t>
-      </w:r>
-      <w:r>
-        <w:rPr>
-          <w:sz w:val="20"/>
-          <w:lang w:val="en-GB"/>
-        </w:rPr>
-        <w:t xml:space="preserve"> Pac-Man vs Original Ghosts:</w:t>
-      </w:r>
-    </w:p>
-    <w:p>
-      <w:pPr>
-        <w:spacing w:after="120"/>
+        <w:jc w:val="center"/>
         <w:rPr>
           <w:sz w:val="20"/>
           <w:lang w:val="en-GB"/>
@@ -3330,14 +3396,12 @@
       <w:r>
         <w:rPr>
           <w:noProof/>
-          <w:sz w:val="20"/>
-          <w:lang w:val="en-GB"/>
         </w:rPr>
         <w:drawing>
-          <wp:inline distT="0" distB="0" distL="0" distR="0" wp14:anchorId="6B6F5F03" wp14:editId="0A3C662F">
-            <wp:extent cx="3048000" cy="655320"/>
-            <wp:effectExtent l="0" t="0" r="0" b="0"/>
-            <wp:docPr id="7" name="Imagem 1"/>
+          <wp:inline distT="0" distB="0" distL="0" distR="0" wp14:anchorId="3852BBE8" wp14:editId="7416C5E3">
+            <wp:extent cx="1863436" cy="1152909"/>
+            <wp:effectExtent l="0" t="0" r="0" b="9525"/>
+            <wp:docPr id="15" name="Imagem 15"/>
             <wp:cNvGraphicFramePr>
               <a:graphicFrameLocks xmlns:a="http://schemas.openxmlformats.org/drawingml/2006/main" noChangeAspect="1"/>
             </wp:cNvGraphicFramePr>
@@ -3345,7 +3409,7 @@
               <a:graphicData uri="http://schemas.openxmlformats.org/drawingml/2006/picture">
                 <pic:pic xmlns:pic="http://schemas.openxmlformats.org/drawingml/2006/picture">
                   <pic:nvPicPr>
-                    <pic:cNvPr id="0" name="Imagem 1"/>
+                    <pic:cNvPr id="0" name="Picture 16"/>
                     <pic:cNvPicPr>
                       <a:picLocks noChangeAspect="1" noChangeArrowheads="1"/>
                     </pic:cNvPicPr>
@@ -3366,7 +3430,7 @@
                   <pic:spPr bwMode="auto">
                     <a:xfrm>
                       <a:off x="0" y="0"/>
-                      <a:ext cx="3048000" cy="655320"/>
+                      <a:ext cx="1877197" cy="1161423"/>
                     </a:xfrm>
                     <a:prstGeom prst="rect">
                       <a:avLst/>
@@ -3385,25 +3449,870 @@
     </w:p>
     <w:p>
       <w:pPr>
+        <w:jc w:val="center"/>
+        <w:rPr>
+          <w:sz w:val="20"/>
+          <w:lang w:val="en-GB"/>
+        </w:rPr>
+      </w:pPr>
+    </w:p>
+    <w:p>
+      <w:pPr>
+        <w:jc w:val="center"/>
+        <w:rPr>
+          <w:sz w:val="20"/>
+          <w:lang w:val="en-GB"/>
+        </w:rPr>
+      </w:pPr>
+      <w:r>
+        <w:rPr>
+          <w:noProof/>
+        </w:rPr>
+        <w:drawing>
+          <wp:inline distT="0" distB="0" distL="0" distR="0" wp14:anchorId="58F445B4" wp14:editId="2B3622F5">
+            <wp:extent cx="1898073" cy="1174339"/>
+            <wp:effectExtent l="0" t="0" r="0" b="6985"/>
+            <wp:docPr id="16" name="Imagem 16"/>
+            <wp:cNvGraphicFramePr>
+              <a:graphicFrameLocks xmlns:a="http://schemas.openxmlformats.org/drawingml/2006/main" noChangeAspect="1"/>
+            </wp:cNvGraphicFramePr>
+            <a:graphic xmlns:a="http://schemas.openxmlformats.org/drawingml/2006/main">
+              <a:graphicData uri="http://schemas.openxmlformats.org/drawingml/2006/picture">
+                <pic:pic xmlns:pic="http://schemas.openxmlformats.org/drawingml/2006/picture">
+                  <pic:nvPicPr>
+                    <pic:cNvPr id="0" name="Picture 18"/>
+                    <pic:cNvPicPr>
+                      <a:picLocks noChangeAspect="1" noChangeArrowheads="1"/>
+                    </pic:cNvPicPr>
+                  </pic:nvPicPr>
+                  <pic:blipFill>
+                    <a:blip r:embed="rId11">
+                      <a:extLst>
+                        <a:ext uri="{28A0092B-C50C-407E-A947-70E740481C1C}">
+                          <a14:useLocalDpi xmlns:a14="http://schemas.microsoft.com/office/drawing/2010/main" val="0"/>
+                        </a:ext>
+                      </a:extLst>
+                    </a:blip>
+                    <a:srcRect/>
+                    <a:stretch>
+                      <a:fillRect/>
+                    </a:stretch>
+                  </pic:blipFill>
+                  <pic:spPr bwMode="auto">
+                    <a:xfrm>
+                      <a:off x="0" y="0"/>
+                      <a:ext cx="1914599" cy="1184564"/>
+                    </a:xfrm>
+                    <a:prstGeom prst="rect">
+                      <a:avLst/>
+                    </a:prstGeom>
+                    <a:noFill/>
+                    <a:ln>
+                      <a:noFill/>
+                    </a:ln>
+                  </pic:spPr>
+                </pic:pic>
+              </a:graphicData>
+            </a:graphic>
+          </wp:inline>
+        </w:drawing>
+      </w:r>
+    </w:p>
+    <w:p>
+      <w:pPr>
+        <w:pStyle w:val="Ttulo2"/>
+        <w:rPr>
+          <w:lang w:val="en-GB"/>
+        </w:rPr>
+      </w:pPr>
+      <w:r>
+        <w:rPr>
+          <w:lang w:val="en-GB"/>
+        </w:rPr>
+        <w:t>Best Girvan-Newman parameter</w:t>
+      </w:r>
+    </w:p>
+    <w:p>
+      <w:pPr>
+        <w:jc w:val="center"/>
+        <w:rPr>
+          <w:sz w:val="20"/>
+          <w:lang w:val="en-GB"/>
+        </w:rPr>
+      </w:pPr>
+      <w:r>
+        <w:rPr>
+          <w:noProof/>
+        </w:rPr>
+        <w:drawing>
+          <wp:inline distT="0" distB="0" distL="0" distR="0" wp14:anchorId="112B8BCA" wp14:editId="2ACBB9B7">
+            <wp:extent cx="1981777" cy="1226127"/>
+            <wp:effectExtent l="0" t="0" r="0" b="0"/>
+            <wp:docPr id="10" name="Imagem 10"/>
+            <wp:cNvGraphicFramePr>
+              <a:graphicFrameLocks xmlns:a="http://schemas.openxmlformats.org/drawingml/2006/main" noChangeAspect="1"/>
+            </wp:cNvGraphicFramePr>
+            <a:graphic xmlns:a="http://schemas.openxmlformats.org/drawingml/2006/main">
+              <a:graphicData uri="http://schemas.openxmlformats.org/drawingml/2006/picture">
+                <pic:pic xmlns:pic="http://schemas.openxmlformats.org/drawingml/2006/picture">
+                  <pic:nvPicPr>
+                    <pic:cNvPr id="0" name="Picture 8"/>
+                    <pic:cNvPicPr>
+                      <a:picLocks noChangeAspect="1" noChangeArrowheads="1"/>
+                    </pic:cNvPicPr>
+                  </pic:nvPicPr>
+                  <pic:blipFill>
+                    <a:blip r:embed="rId12">
+                      <a:extLst>
+                        <a:ext uri="{28A0092B-C50C-407E-A947-70E740481C1C}">
+                          <a14:useLocalDpi xmlns:a14="http://schemas.microsoft.com/office/drawing/2010/main" val="0"/>
+                        </a:ext>
+                      </a:extLst>
+                    </a:blip>
+                    <a:srcRect/>
+                    <a:stretch>
+                      <a:fillRect/>
+                    </a:stretch>
+                  </pic:blipFill>
+                  <pic:spPr bwMode="auto">
+                    <a:xfrm>
+                      <a:off x="0" y="0"/>
+                      <a:ext cx="2001262" cy="1238183"/>
+                    </a:xfrm>
+                    <a:prstGeom prst="rect">
+                      <a:avLst/>
+                    </a:prstGeom>
+                    <a:noFill/>
+                    <a:ln>
+                      <a:noFill/>
+                    </a:ln>
+                  </pic:spPr>
+                </pic:pic>
+              </a:graphicData>
+            </a:graphic>
+          </wp:inline>
+        </w:drawing>
+      </w:r>
+    </w:p>
+    <w:p>
+      <w:pPr>
+        <w:jc w:val="center"/>
+        <w:rPr>
+          <w:sz w:val="20"/>
+          <w:lang w:val="en-GB"/>
+        </w:rPr>
+      </w:pPr>
+    </w:p>
+    <w:p>
+      <w:pPr>
+        <w:jc w:val="center"/>
+        <w:rPr>
+          <w:sz w:val="20"/>
+          <w:lang w:val="en-GB"/>
+        </w:rPr>
+      </w:pPr>
+      <w:r>
+        <w:rPr>
+          <w:noProof/>
+        </w:rPr>
+        <w:drawing>
+          <wp:inline distT="0" distB="0" distL="0" distR="0" wp14:anchorId="75321DA7" wp14:editId="5DEBB607">
+            <wp:extent cx="2043545" cy="1264342"/>
+            <wp:effectExtent l="0" t="0" r="0" b="0"/>
+            <wp:docPr id="11" name="Imagem 11"/>
+            <wp:cNvGraphicFramePr>
+              <a:graphicFrameLocks xmlns:a="http://schemas.openxmlformats.org/drawingml/2006/main" noChangeAspect="1"/>
+            </wp:cNvGraphicFramePr>
+            <a:graphic xmlns:a="http://schemas.openxmlformats.org/drawingml/2006/main">
+              <a:graphicData uri="http://schemas.openxmlformats.org/drawingml/2006/picture">
+                <pic:pic xmlns:pic="http://schemas.openxmlformats.org/drawingml/2006/picture">
+                  <pic:nvPicPr>
+                    <pic:cNvPr id="0" name="Picture 10"/>
+                    <pic:cNvPicPr>
+                      <a:picLocks noChangeAspect="1" noChangeArrowheads="1"/>
+                    </pic:cNvPicPr>
+                  </pic:nvPicPr>
+                  <pic:blipFill>
+                    <a:blip r:embed="rId13">
+                      <a:extLst>
+                        <a:ext uri="{28A0092B-C50C-407E-A947-70E740481C1C}">
+                          <a14:useLocalDpi xmlns:a14="http://schemas.microsoft.com/office/drawing/2010/main" val="0"/>
+                        </a:ext>
+                      </a:extLst>
+                    </a:blip>
+                    <a:srcRect/>
+                    <a:stretch>
+                      <a:fillRect/>
+                    </a:stretch>
+                  </pic:blipFill>
+                  <pic:spPr bwMode="auto">
+                    <a:xfrm>
+                      <a:off x="0" y="0"/>
+                      <a:ext cx="2064427" cy="1277262"/>
+                    </a:xfrm>
+                    <a:prstGeom prst="rect">
+                      <a:avLst/>
+                    </a:prstGeom>
+                    <a:noFill/>
+                    <a:ln>
+                      <a:noFill/>
+                    </a:ln>
+                  </pic:spPr>
+                </pic:pic>
+              </a:graphicData>
+            </a:graphic>
+          </wp:inline>
+        </w:drawing>
+      </w:r>
+    </w:p>
+    <w:p>
+      <w:pPr>
+        <w:jc w:val="center"/>
+        <w:rPr>
+          <w:sz w:val="20"/>
+          <w:lang w:val="en-GB"/>
+        </w:rPr>
+      </w:pPr>
+    </w:p>
+    <w:p>
+      <w:pPr>
+        <w:jc w:val="center"/>
+        <w:rPr>
+          <w:sz w:val="20"/>
+          <w:lang w:val="en-GB"/>
+        </w:rPr>
+      </w:pPr>
+      <w:r>
+        <w:rPr>
+          <w:noProof/>
+        </w:rPr>
+        <w:drawing>
+          <wp:inline distT="0" distB="0" distL="0" distR="0" wp14:anchorId="79D9D4D9" wp14:editId="1FAF9B84">
+            <wp:extent cx="2085109" cy="1290058"/>
+            <wp:effectExtent l="0" t="0" r="0" b="0"/>
+            <wp:docPr id="12" name="Imagem 12"/>
+            <wp:cNvGraphicFramePr>
+              <a:graphicFrameLocks xmlns:a="http://schemas.openxmlformats.org/drawingml/2006/main" noChangeAspect="1"/>
+            </wp:cNvGraphicFramePr>
+            <a:graphic xmlns:a="http://schemas.openxmlformats.org/drawingml/2006/main">
+              <a:graphicData uri="http://schemas.openxmlformats.org/drawingml/2006/picture">
+                <pic:pic xmlns:pic="http://schemas.openxmlformats.org/drawingml/2006/picture">
+                  <pic:nvPicPr>
+                    <pic:cNvPr id="0" name="Picture 12"/>
+                    <pic:cNvPicPr>
+                      <a:picLocks noChangeAspect="1" noChangeArrowheads="1"/>
+                    </pic:cNvPicPr>
+                  </pic:nvPicPr>
+                  <pic:blipFill>
+                    <a:blip r:embed="rId14">
+                      <a:extLst>
+                        <a:ext uri="{28A0092B-C50C-407E-A947-70E740481C1C}">
+                          <a14:useLocalDpi xmlns:a14="http://schemas.microsoft.com/office/drawing/2010/main" val="0"/>
+                        </a:ext>
+                      </a:extLst>
+                    </a:blip>
+                    <a:srcRect/>
+                    <a:stretch>
+                      <a:fillRect/>
+                    </a:stretch>
+                  </pic:blipFill>
+                  <pic:spPr bwMode="auto">
+                    <a:xfrm>
+                      <a:off x="0" y="0"/>
+                      <a:ext cx="2099920" cy="1299222"/>
+                    </a:xfrm>
+                    <a:prstGeom prst="rect">
+                      <a:avLst/>
+                    </a:prstGeom>
+                    <a:noFill/>
+                    <a:ln>
+                      <a:noFill/>
+                    </a:ln>
+                  </pic:spPr>
+                </pic:pic>
+              </a:graphicData>
+            </a:graphic>
+          </wp:inline>
+        </w:drawing>
+      </w:r>
+    </w:p>
+    <w:p>
+      <w:pPr>
+        <w:jc w:val="center"/>
+        <w:rPr>
+          <w:sz w:val="20"/>
+          <w:lang w:val="en-GB"/>
+        </w:rPr>
+      </w:pPr>
+    </w:p>
+    <w:p>
+      <w:pPr>
+        <w:pStyle w:val="Ttulo2"/>
+        <w:rPr>
+          <w:lang w:val="en-GB"/>
+        </w:rPr>
+      </w:pPr>
+      <w:r>
+        <w:rPr>
+          <w:lang w:val="en-GB"/>
+        </w:rPr>
+        <w:lastRenderedPageBreak/>
+        <w:t xml:space="preserve">Best </w:t>
+      </w:r>
+      <w:r>
+        <w:rPr>
+          <w:lang w:val="en-GB"/>
+        </w:rPr>
+        <w:t>Infomap</w:t>
+      </w:r>
+      <w:r>
+        <w:rPr>
+          <w:lang w:val="en-GB"/>
+        </w:rPr>
+        <w:t xml:space="preserve"> parameter</w:t>
+      </w:r>
+    </w:p>
+    <w:p>
+      <w:pPr>
+        <w:jc w:val="center"/>
+        <w:rPr>
+          <w:sz w:val="20"/>
+          <w:lang w:val="en-GB"/>
+        </w:rPr>
+      </w:pPr>
+      <w:r>
+        <w:rPr>
+          <w:noProof/>
+        </w:rPr>
+        <w:drawing>
+          <wp:inline distT="0" distB="0" distL="0" distR="0" wp14:anchorId="637CEA4C" wp14:editId="7A19EC3E">
+            <wp:extent cx="2029690" cy="1255770"/>
+            <wp:effectExtent l="0" t="0" r="0" b="0"/>
+            <wp:docPr id="9" name="Imagem 9"/>
+            <wp:cNvGraphicFramePr>
+              <a:graphicFrameLocks xmlns:a="http://schemas.openxmlformats.org/drawingml/2006/main" noChangeAspect="1"/>
+            </wp:cNvGraphicFramePr>
+            <a:graphic xmlns:a="http://schemas.openxmlformats.org/drawingml/2006/main">
+              <a:graphicData uri="http://schemas.openxmlformats.org/drawingml/2006/picture">
+                <pic:pic xmlns:pic="http://schemas.openxmlformats.org/drawingml/2006/picture">
+                  <pic:nvPicPr>
+                    <pic:cNvPr id="0" name="Picture 6"/>
+                    <pic:cNvPicPr>
+                      <a:picLocks noChangeAspect="1" noChangeArrowheads="1"/>
+                    </pic:cNvPicPr>
+                  </pic:nvPicPr>
+                  <pic:blipFill>
+                    <a:blip r:embed="rId15">
+                      <a:extLst>
+                        <a:ext uri="{28A0092B-C50C-407E-A947-70E740481C1C}">
+                          <a14:useLocalDpi xmlns:a14="http://schemas.microsoft.com/office/drawing/2010/main" val="0"/>
+                        </a:ext>
+                      </a:extLst>
+                    </a:blip>
+                    <a:srcRect/>
+                    <a:stretch>
+                      <a:fillRect/>
+                    </a:stretch>
+                  </pic:blipFill>
+                  <pic:spPr bwMode="auto">
+                    <a:xfrm>
+                      <a:off x="0" y="0"/>
+                      <a:ext cx="2045027" cy="1265259"/>
+                    </a:xfrm>
+                    <a:prstGeom prst="rect">
+                      <a:avLst/>
+                    </a:prstGeom>
+                    <a:noFill/>
+                    <a:ln>
+                      <a:noFill/>
+                    </a:ln>
+                  </pic:spPr>
+                </pic:pic>
+              </a:graphicData>
+            </a:graphic>
+          </wp:inline>
+        </w:drawing>
+      </w:r>
+    </w:p>
+    <w:p>
+      <w:pPr>
+        <w:pStyle w:val="Ttulo2"/>
+        <w:rPr>
+          <w:lang w:val="en-GB"/>
+        </w:rPr>
+      </w:pPr>
+      <w:r>
+        <w:rPr>
+          <w:lang w:val="en-GB"/>
+        </w:rPr>
+        <w:t>Running times</w:t>
+      </w:r>
+    </w:p>
+    <w:p>
+      <w:pPr>
+        <w:jc w:val="center"/>
+        <w:rPr>
+          <w:sz w:val="20"/>
+          <w:lang w:val="en-GB"/>
+        </w:rPr>
+      </w:pPr>
+      <w:r>
+        <w:rPr>
+          <w:noProof/>
+        </w:rPr>
+        <w:drawing>
+          <wp:inline distT="0" distB="0" distL="0" distR="0" wp14:anchorId="44F7E06F" wp14:editId="70AD2226">
+            <wp:extent cx="1640552" cy="1083570"/>
+            <wp:effectExtent l="0" t="0" r="0" b="0"/>
+            <wp:docPr id="14" name="Imagem 14"/>
+            <wp:cNvGraphicFramePr>
+              <a:graphicFrameLocks xmlns:a="http://schemas.openxmlformats.org/drawingml/2006/main" noChangeAspect="1"/>
+            </wp:cNvGraphicFramePr>
+            <a:graphic xmlns:a="http://schemas.openxmlformats.org/drawingml/2006/main">
+              <a:graphicData uri="http://schemas.openxmlformats.org/drawingml/2006/picture">
+                <pic:pic xmlns:pic="http://schemas.openxmlformats.org/drawingml/2006/picture">
+                  <pic:nvPicPr>
+                    <pic:cNvPr id="0" name="Picture 14"/>
+                    <pic:cNvPicPr>
+                      <a:picLocks noChangeAspect="1" noChangeArrowheads="1"/>
+                    </pic:cNvPicPr>
+                  </pic:nvPicPr>
+                  <pic:blipFill rotWithShape="1">
+                    <a:blip r:embed="rId16">
+                      <a:extLst>
+                        <a:ext uri="{28A0092B-C50C-407E-A947-70E740481C1C}">
+                          <a14:useLocalDpi xmlns:a14="http://schemas.microsoft.com/office/drawing/2010/main" val="0"/>
+                        </a:ext>
+                      </a:extLst>
+                    </a:blip>
+                    <a:srcRect l="6327"/>
+                    <a:stretch/>
+                  </pic:blipFill>
+                  <pic:spPr bwMode="auto">
+                    <a:xfrm>
+                      <a:off x="0" y="0"/>
+                      <a:ext cx="1651200" cy="1090603"/>
+                    </a:xfrm>
+                    <a:prstGeom prst="rect">
+                      <a:avLst/>
+                    </a:prstGeom>
+                    <a:noFill/>
+                    <a:ln>
+                      <a:noFill/>
+                    </a:ln>
+                    <a:extLst>
+                      <a:ext uri="{53640926-AAD7-44D8-BBD7-CCE9431645EC}">
+                        <a14:shadowObscured xmlns:a14="http://schemas.microsoft.com/office/drawing/2010/main"/>
+                      </a:ext>
+                    </a:extLst>
+                  </pic:spPr>
+                </pic:pic>
+              </a:graphicData>
+            </a:graphic>
+          </wp:inline>
+        </w:drawing>
+      </w:r>
+    </w:p>
+    <w:p>
+      <w:pPr>
+        <w:jc w:val="center"/>
+        <w:rPr>
+          <w:sz w:val="20"/>
+          <w:lang w:val="en-GB"/>
+        </w:rPr>
+      </w:pPr>
+      <w:r>
+        <w:rPr>
+          <w:noProof/>
+        </w:rPr>
+        <w:drawing>
+          <wp:inline distT="0" distB="0" distL="0" distR="0" wp14:anchorId="77073C54" wp14:editId="6BA25993">
+            <wp:extent cx="2098964" cy="230353"/>
+            <wp:effectExtent l="0" t="0" r="0" b="0"/>
+            <wp:docPr id="13" name="Imagem 13" descr="Uma imagem com texto&#10;&#10;Descrição gerada automaticamente"/>
+            <wp:cNvGraphicFramePr>
+              <a:graphicFrameLocks xmlns:a="http://schemas.openxmlformats.org/drawingml/2006/main" noChangeAspect="1"/>
+            </wp:cNvGraphicFramePr>
+            <a:graphic xmlns:a="http://schemas.openxmlformats.org/drawingml/2006/main">
+              <a:graphicData uri="http://schemas.openxmlformats.org/drawingml/2006/picture">
+                <pic:pic xmlns:pic="http://schemas.openxmlformats.org/drawingml/2006/picture">
+                  <pic:nvPicPr>
+                    <pic:cNvPr id="13" name="Imagem 13" descr="Uma imagem com texto&#10;&#10;Descrição gerada automaticamente"/>
+                    <pic:cNvPicPr/>
+                  </pic:nvPicPr>
+                  <pic:blipFill>
+                    <a:blip r:embed="rId17"/>
+                    <a:stretch>
+                      <a:fillRect/>
+                    </a:stretch>
+                  </pic:blipFill>
+                  <pic:spPr>
+                    <a:xfrm>
+                      <a:off x="0" y="0"/>
+                      <a:ext cx="2170798" cy="238237"/>
+                    </a:xfrm>
+                    <a:prstGeom prst="rect">
+                      <a:avLst/>
+                    </a:prstGeom>
+                  </pic:spPr>
+                </pic:pic>
+              </a:graphicData>
+            </a:graphic>
+          </wp:inline>
+        </w:drawing>
+      </w:r>
+    </w:p>
+    <w:p>
+      <w:pPr>
+        <w:pStyle w:val="Ttulo2"/>
+        <w:rPr>
+          <w:lang w:val="en-GB"/>
+        </w:rPr>
+      </w:pPr>
+      <w:r>
+        <w:rPr>
+          <w:lang w:val="en-GB"/>
+        </w:rPr>
+        <w:t xml:space="preserve">Community </w:t>
+      </w:r>
+      <w:r>
+        <w:rPr>
+          <w:lang w:val="en-GB"/>
+        </w:rPr>
+        <w:t>internal properties</w:t>
+      </w:r>
+    </w:p>
+    <w:p>
+      <w:pPr>
+        <w:jc w:val="center"/>
+        <w:rPr>
+          <w:sz w:val="20"/>
+          <w:lang w:val="en-GB"/>
+        </w:rPr>
+      </w:pPr>
+      <w:r>
+        <w:rPr>
+          <w:noProof/>
+        </w:rPr>
+        <w:drawing>
+          <wp:inline distT="0" distB="0" distL="0" distR="0" wp14:anchorId="6E9F95D6" wp14:editId="00A1DE82">
+            <wp:extent cx="2777836" cy="1059766"/>
+            <wp:effectExtent l="0" t="0" r="3810" b="7620"/>
+            <wp:docPr id="2" name="Imagem 2" descr="Uma imagem com mesa&#10;&#10;Descrição gerada automaticamente"/>
+            <wp:cNvGraphicFramePr>
+              <a:graphicFrameLocks xmlns:a="http://schemas.openxmlformats.org/drawingml/2006/main" noChangeAspect="1"/>
+            </wp:cNvGraphicFramePr>
+            <a:graphic xmlns:a="http://schemas.openxmlformats.org/drawingml/2006/main">
+              <a:graphicData uri="http://schemas.openxmlformats.org/drawingml/2006/picture">
+                <pic:pic xmlns:pic="http://schemas.openxmlformats.org/drawingml/2006/picture">
+                  <pic:nvPicPr>
+                    <pic:cNvPr id="2" name="Imagem 2" descr="Uma imagem com mesa&#10;&#10;Descrição gerada automaticamente"/>
+                    <pic:cNvPicPr/>
+                  </pic:nvPicPr>
+                  <pic:blipFill>
+                    <a:blip r:embed="rId18"/>
+                    <a:stretch>
+                      <a:fillRect/>
+                    </a:stretch>
+                  </pic:blipFill>
+                  <pic:spPr>
+                    <a:xfrm>
+                      <a:off x="0" y="0"/>
+                      <a:ext cx="2790666" cy="1064661"/>
+                    </a:xfrm>
+                    <a:prstGeom prst="rect">
+                      <a:avLst/>
+                    </a:prstGeom>
+                  </pic:spPr>
+                </pic:pic>
+              </a:graphicData>
+            </a:graphic>
+          </wp:inline>
+        </w:drawing>
+      </w:r>
+    </w:p>
+    <w:p>
+      <w:pPr>
+        <w:pStyle w:val="Ttulo2"/>
+        <w:rPr>
+          <w:lang w:val="en-GB"/>
+        </w:rPr>
+      </w:pPr>
+      <w:r>
+        <w:rPr>
+          <w:lang w:val="en-GB"/>
+        </w:rPr>
+        <w:t>Modularity</w:t>
+      </w:r>
+    </w:p>
+    <w:p>
+      <w:pPr>
+        <w:jc w:val="center"/>
+        <w:rPr>
+          <w:sz w:val="20"/>
+          <w:lang w:val="en-GB"/>
+        </w:rPr>
+      </w:pPr>
+      <w:r>
+        <w:rPr>
+          <w:noProof/>
+        </w:rPr>
+        <w:drawing>
+          <wp:inline distT="0" distB="0" distL="0" distR="0" wp14:anchorId="63EC086E" wp14:editId="66DF8D3E">
+            <wp:extent cx="2098963" cy="531952"/>
+            <wp:effectExtent l="0" t="0" r="0" b="1905"/>
+            <wp:docPr id="4" name="Imagem 4" descr="Uma imagem com mesa&#10;&#10;Descrição gerada automaticamente"/>
+            <wp:cNvGraphicFramePr>
+              <a:graphicFrameLocks xmlns:a="http://schemas.openxmlformats.org/drawingml/2006/main" noChangeAspect="1"/>
+            </wp:cNvGraphicFramePr>
+            <a:graphic xmlns:a="http://schemas.openxmlformats.org/drawingml/2006/main">
+              <a:graphicData uri="http://schemas.openxmlformats.org/drawingml/2006/picture">
+                <pic:pic xmlns:pic="http://schemas.openxmlformats.org/drawingml/2006/picture">
+                  <pic:nvPicPr>
+                    <pic:cNvPr id="4" name="Imagem 4" descr="Uma imagem com mesa&#10;&#10;Descrição gerada automaticamente"/>
+                    <pic:cNvPicPr/>
+                  </pic:nvPicPr>
+                  <pic:blipFill>
+                    <a:blip r:embed="rId19"/>
+                    <a:stretch>
+                      <a:fillRect/>
+                    </a:stretch>
+                  </pic:blipFill>
+                  <pic:spPr>
+                    <a:xfrm>
+                      <a:off x="0" y="0"/>
+                      <a:ext cx="2135592" cy="541235"/>
+                    </a:xfrm>
+                    <a:prstGeom prst="rect">
+                      <a:avLst/>
+                    </a:prstGeom>
+                  </pic:spPr>
+                </pic:pic>
+              </a:graphicData>
+            </a:graphic>
+          </wp:inline>
+        </w:drawing>
+      </w:r>
+    </w:p>
+    <w:p>
+      <w:pPr>
+        <w:pStyle w:val="Ttulo2"/>
+        <w:rPr>
+          <w:lang w:val="en-GB"/>
+        </w:rPr>
+      </w:pPr>
+      <w:r>
+        <w:rPr>
+          <w:lang w:val="en-GB"/>
+        </w:rPr>
+        <w:t>Accuracy</w:t>
+      </w:r>
+    </w:p>
+    <w:p>
+      <w:pPr>
         <w:spacing w:after="120"/>
-        <w:rPr>
-          <w:sz w:val="20"/>
-          <w:lang w:val="en-GB"/>
-        </w:rPr>
-      </w:pPr>
-      <w:r>
-        <w:rPr>
-          <w:sz w:val="20"/>
-          <w:lang w:val="en-GB"/>
-        </w:rPr>
-        <w:t>Reactive</w:t>
-      </w:r>
-      <w:r>
-        <w:rPr>
-          <w:sz w:val="20"/>
-          <w:lang w:val="en-GB"/>
-        </w:rPr>
-        <w:t xml:space="preserve"> Pac-Man vs Improved Ghosts:</w:t>
+        <w:jc w:val="center"/>
+        <w:rPr>
+          <w:sz w:val="20"/>
+          <w:lang w:val="en-GB"/>
+        </w:rPr>
+      </w:pPr>
+      <w:r>
+        <w:rPr>
+          <w:noProof/>
+        </w:rPr>
+        <w:drawing>
+          <wp:inline distT="0" distB="0" distL="0" distR="0" wp14:anchorId="73D35CE1" wp14:editId="576E0E28">
+            <wp:extent cx="2071255" cy="235938"/>
+            <wp:effectExtent l="0" t="0" r="5715" b="0"/>
+            <wp:docPr id="5" name="Imagem 5"/>
+            <wp:cNvGraphicFramePr>
+              <a:graphicFrameLocks xmlns:a="http://schemas.openxmlformats.org/drawingml/2006/main" noChangeAspect="1"/>
+            </wp:cNvGraphicFramePr>
+            <a:graphic xmlns:a="http://schemas.openxmlformats.org/drawingml/2006/main">
+              <a:graphicData uri="http://schemas.openxmlformats.org/drawingml/2006/picture">
+                <pic:pic xmlns:pic="http://schemas.openxmlformats.org/drawingml/2006/picture">
+                  <pic:nvPicPr>
+                    <pic:cNvPr id="1" name=""/>
+                    <pic:cNvPicPr/>
+                  </pic:nvPicPr>
+                  <pic:blipFill>
+                    <a:blip r:embed="rId20"/>
+                    <a:stretch>
+                      <a:fillRect/>
+                    </a:stretch>
+                  </pic:blipFill>
+                  <pic:spPr>
+                    <a:xfrm>
+                      <a:off x="0" y="0"/>
+                      <a:ext cx="2269654" cy="258538"/>
+                    </a:xfrm>
+                    <a:prstGeom prst="rect">
+                      <a:avLst/>
+                    </a:prstGeom>
+                  </pic:spPr>
+                </pic:pic>
+              </a:graphicData>
+            </a:graphic>
+          </wp:inline>
+        </w:drawing>
+      </w:r>
+    </w:p>
+    <w:p>
+      <w:pPr>
+        <w:spacing w:after="120"/>
+        <w:rPr>
+          <w:sz w:val="20"/>
+          <w:lang w:val="en-GB"/>
+        </w:rPr>
+      </w:pPr>
+    </w:p>
+    <w:p>
+      <w:pPr>
+        <w:spacing w:after="120"/>
+        <w:jc w:val="center"/>
+        <w:rPr>
+          <w:noProof/>
+        </w:rPr>
+      </w:pPr>
+    </w:p>
+    <w:p>
+      <w:pPr>
+        <w:spacing w:after="120"/>
+        <w:jc w:val="center"/>
+        <w:rPr>
+          <w:sz w:val="20"/>
+          <w:lang w:val="en-GB"/>
+        </w:rPr>
+      </w:pPr>
+      <w:r>
+        <w:rPr>
+          <w:noProof/>
+        </w:rPr>
+        <w:drawing>
+          <wp:inline distT="0" distB="0" distL="0" distR="0" wp14:anchorId="47E1BA80" wp14:editId="07C8ABE2">
+            <wp:extent cx="1905000" cy="1258690"/>
+            <wp:effectExtent l="0" t="0" r="0" b="0"/>
+            <wp:docPr id="17" name="Imagem 17"/>
+            <wp:cNvGraphicFramePr>
+              <a:graphicFrameLocks xmlns:a="http://schemas.openxmlformats.org/drawingml/2006/main" noChangeAspect="1"/>
+            </wp:cNvGraphicFramePr>
+            <a:graphic xmlns:a="http://schemas.openxmlformats.org/drawingml/2006/main">
+              <a:graphicData uri="http://schemas.openxmlformats.org/drawingml/2006/picture">
+                <pic:pic xmlns:pic="http://schemas.openxmlformats.org/drawingml/2006/picture">
+                  <pic:nvPicPr>
+                    <pic:cNvPr id="0" name="Picture 20"/>
+                    <pic:cNvPicPr>
+                      <a:picLocks noChangeAspect="1" noChangeArrowheads="1"/>
+                    </pic:cNvPicPr>
+                  </pic:nvPicPr>
+                  <pic:blipFill rotWithShape="1">
+                    <a:blip r:embed="rId21">
+                      <a:extLst>
+                        <a:ext uri="{28A0092B-C50C-407E-A947-70E740481C1C}">
+                          <a14:useLocalDpi xmlns:a14="http://schemas.microsoft.com/office/drawing/2010/main" val="0"/>
+                        </a:ext>
+                      </a:extLst>
+                    </a:blip>
+                    <a:srcRect l="6361"/>
+                    <a:stretch/>
+                  </pic:blipFill>
+                  <pic:spPr bwMode="auto">
+                    <a:xfrm>
+                      <a:off x="0" y="0"/>
+                      <a:ext cx="1918273" cy="1267460"/>
+                    </a:xfrm>
+                    <a:prstGeom prst="rect">
+                      <a:avLst/>
+                    </a:prstGeom>
+                    <a:noFill/>
+                    <a:ln>
+                      <a:noFill/>
+                    </a:ln>
+                    <a:extLst>
+                      <a:ext uri="{53640926-AAD7-44D8-BBD7-CCE9431645EC}">
+                        <a14:shadowObscured xmlns:a14="http://schemas.microsoft.com/office/drawing/2010/main"/>
+                      </a:ext>
+                    </a:extLst>
+                  </pic:spPr>
+                </pic:pic>
+              </a:graphicData>
+            </a:graphic>
+          </wp:inline>
+        </w:drawing>
+      </w:r>
+    </w:p>
+    <w:p>
+      <w:pPr>
+        <w:spacing w:after="120"/>
+        <w:jc w:val="center"/>
+        <w:rPr>
+          <w:sz w:val="20"/>
+          <w:lang w:val="en-GB"/>
+        </w:rPr>
+      </w:pPr>
+    </w:p>
+    <w:p>
+      <w:pPr>
+        <w:spacing w:after="120"/>
+        <w:jc w:val="center"/>
+        <w:rPr>
+          <w:sz w:val="20"/>
+          <w:lang w:val="en-GB"/>
+        </w:rPr>
+      </w:pPr>
+      <w:r>
+        <w:rPr>
+          <w:noProof/>
+        </w:rPr>
+        <w:drawing>
+          <wp:inline distT="0" distB="0" distL="0" distR="0" wp14:anchorId="6D29097E" wp14:editId="40E36097">
+            <wp:extent cx="2085109" cy="1290058"/>
+            <wp:effectExtent l="0" t="0" r="0" b="0"/>
+            <wp:docPr id="18" name="Imagem 18"/>
+            <wp:cNvGraphicFramePr>
+              <a:graphicFrameLocks xmlns:a="http://schemas.openxmlformats.org/drawingml/2006/main" noChangeAspect="1"/>
+            </wp:cNvGraphicFramePr>
+            <a:graphic xmlns:a="http://schemas.openxmlformats.org/drawingml/2006/main">
+              <a:graphicData uri="http://schemas.openxmlformats.org/drawingml/2006/picture">
+                <pic:pic xmlns:pic="http://schemas.openxmlformats.org/drawingml/2006/picture">
+                  <pic:nvPicPr>
+                    <pic:cNvPr id="0" name="Picture 22"/>
+                    <pic:cNvPicPr>
+                      <a:picLocks noChangeAspect="1" noChangeArrowheads="1"/>
+                    </pic:cNvPicPr>
+                  </pic:nvPicPr>
+                  <pic:blipFill>
+                    <a:blip r:embed="rId22">
+                      <a:extLst>
+                        <a:ext uri="{28A0092B-C50C-407E-A947-70E740481C1C}">
+                          <a14:useLocalDpi xmlns:a14="http://schemas.microsoft.com/office/drawing/2010/main" val="0"/>
+                        </a:ext>
+                      </a:extLst>
+                    </a:blip>
+                    <a:srcRect/>
+                    <a:stretch>
+                      <a:fillRect/>
+                    </a:stretch>
+                  </pic:blipFill>
+                  <pic:spPr bwMode="auto">
+                    <a:xfrm>
+                      <a:off x="0" y="0"/>
+                      <a:ext cx="2093788" cy="1295428"/>
+                    </a:xfrm>
+                    <a:prstGeom prst="rect">
+                      <a:avLst/>
+                    </a:prstGeom>
+                    <a:noFill/>
+                    <a:ln>
+                      <a:noFill/>
+                    </a:ln>
+                  </pic:spPr>
+                </pic:pic>
+              </a:graphicData>
+            </a:graphic>
+          </wp:inline>
+        </w:drawing>
       </w:r>
     </w:p>
     <w:p>
@@ -3471,12 +4380,21 @@
           <w:lang w:val="en-GB"/>
         </w:rPr>
       </w:pPr>
-      <w:r>
-        <w:rPr>
-          <w:sz w:val="20"/>
-          <w:lang w:val="en-GB"/>
-        </w:rPr>
-        <w:t>Testar clique percolation</w:t>
+      <w:proofErr w:type="spellStart"/>
+      <w:r>
+        <w:rPr>
+          <w:sz w:val="20"/>
+          <w:lang w:val="en-GB"/>
+        </w:rPr>
+        <w:t>Testar</w:t>
+      </w:r>
+      <w:proofErr w:type="spellEnd"/>
+      <w:r>
+        <w:rPr>
+          <w:sz w:val="20"/>
+          <w:lang w:val="en-GB"/>
+        </w:rPr>
+        <w:t xml:space="preserve"> clique percolation</w:t>
       </w:r>
     </w:p>
     <w:p>
@@ -3486,15 +4404,22 @@
         <w:ind w:firstLine="0"/>
         <w:rPr>
           <w:sz w:val="20"/>
-          <w:lang w:val="en-GB"/>
-        </w:rPr>
-      </w:pPr>
-      <w:r>
-        <w:rPr>
-          <w:sz w:val="20"/>
-          <w:lang w:val="en-GB"/>
-        </w:rPr>
-        <w:t>Testar robustness modularity</w:t>
+          <w:lang w:val="pt-PT"/>
+        </w:rPr>
+      </w:pPr>
+      <w:r>
+        <w:rPr>
+          <w:sz w:val="20"/>
+          <w:lang w:val="pt-PT"/>
+        </w:rPr>
+        <w:t>Algoritmo que verifica n</w:t>
+      </w:r>
+      <w:r>
+        <w:rPr>
+          <w:sz w:val="20"/>
+          <w:lang w:val="pt-PT"/>
+        </w:rPr>
+        <w:t>ós que não pertencem a comunidades</w:t>
       </w:r>
     </w:p>
     <w:p>
@@ -3507,29 +4432,21 @@
           <w:lang w:val="en-GB"/>
         </w:rPr>
       </w:pPr>
-      <w:r>
-        <w:rPr>
-          <w:sz w:val="20"/>
-          <w:lang w:val="en-GB"/>
-        </w:rPr>
-        <w:t>.</w:t>
-      </w:r>
-    </w:p>
-    <w:p>
-      <w:pPr>
-        <w:pStyle w:val="Ttulo1"/>
-        <w:spacing w:before="120"/>
-        <w:rPr>
-          <w:sz w:val="20"/>
-          <w:lang w:val="en-GB"/>
-        </w:rPr>
-      </w:pPr>
-      <w:r>
-        <w:rPr>
-          <w:sz w:val="20"/>
-          <w:lang w:val="en-GB"/>
-        </w:rPr>
-        <w:t>ACKNOWLEDGMENTS</w:t>
+      <w:proofErr w:type="spellStart"/>
+      <w:r>
+        <w:rPr>
+          <w:sz w:val="20"/>
+          <w:lang w:val="en-GB"/>
+        </w:rPr>
+        <w:t>Testar</w:t>
+      </w:r>
+      <w:proofErr w:type="spellEnd"/>
+      <w:r>
+        <w:rPr>
+          <w:sz w:val="20"/>
+          <w:lang w:val="en-GB"/>
+        </w:rPr>
+        <w:t xml:space="preserve"> robustness modularity</w:t>
       </w:r>
     </w:p>
     <w:p>
@@ -3547,21 +4464,7 @@
           <w:sz w:val="20"/>
           <w:lang w:val="en-GB"/>
         </w:rPr>
-        <w:t xml:space="preserve">Our thanks to </w:t>
-      </w:r>
-      <w:r>
-        <w:rPr>
-          <w:sz w:val="20"/>
-          <w:lang w:val="en-GB"/>
-        </w:rPr>
-        <w:t xml:space="preserve">all the professors of the course for the help and material provided, </w:t>
-      </w:r>
-      <w:r>
-        <w:rPr>
-          <w:sz w:val="20"/>
-          <w:lang w:val="en-GB"/>
-        </w:rPr>
-        <w:t>and to all the authors of the papers/articles present in our references.</w:t>
+        <w:t>.</w:t>
       </w:r>
     </w:p>
     <w:p>
@@ -3578,6 +4481,55 @@
           <w:sz w:val="20"/>
           <w:lang w:val="en-GB"/>
         </w:rPr>
+        <w:t>ACKNOWLEDGMENTS</w:t>
+      </w:r>
+    </w:p>
+    <w:p>
+      <w:pPr>
+        <w:pStyle w:val="Avanodecorpodetexto"/>
+        <w:spacing w:after="120"/>
+        <w:ind w:firstLine="0"/>
+        <w:rPr>
+          <w:sz w:val="20"/>
+          <w:lang w:val="en-GB"/>
+        </w:rPr>
+      </w:pPr>
+      <w:r>
+        <w:rPr>
+          <w:sz w:val="20"/>
+          <w:lang w:val="en-GB"/>
+        </w:rPr>
+        <w:t xml:space="preserve">Our thanks to </w:t>
+      </w:r>
+      <w:r>
+        <w:rPr>
+          <w:sz w:val="20"/>
+          <w:lang w:val="en-GB"/>
+        </w:rPr>
+        <w:t xml:space="preserve">all the professors of the course for the help and material provided, </w:t>
+      </w:r>
+      <w:r>
+        <w:rPr>
+          <w:sz w:val="20"/>
+          <w:lang w:val="en-GB"/>
+        </w:rPr>
+        <w:t>and to all the authors of the papers/articles present in our references.</w:t>
+      </w:r>
+    </w:p>
+    <w:p>
+      <w:pPr>
+        <w:pStyle w:val="Ttulo1"/>
+        <w:spacing w:before="120"/>
+        <w:rPr>
+          <w:sz w:val="20"/>
+          <w:lang w:val="en-GB"/>
+        </w:rPr>
+      </w:pPr>
+      <w:r>
+        <w:rPr>
+          <w:sz w:val="20"/>
+          <w:lang w:val="en-GB"/>
+        </w:rPr>
         <w:t>REFERENCES</w:t>
       </w:r>
     </w:p>
@@ -3634,8 +4586,13 @@
         </w:rPr>
       </w:pPr>
       <w:bookmarkStart w:id="1" w:name="_Ref87281740"/>
-      <w:r>
-        <w:t xml:space="preserve">Jayawickrama, T. D. (2021, February 1). </w:t>
+      <w:proofErr w:type="spellStart"/>
+      <w:r>
+        <w:t>Jayawickrama</w:t>
+      </w:r>
+      <w:proofErr w:type="spellEnd"/>
+      <w:r>
+        <w:t xml:space="preserve">, T. D. (2021, February 1). </w:t>
       </w:r>
       <w:r>
         <w:rPr>
@@ -3693,11 +4650,19 @@
       <w:r>
         <w:t xml:space="preserve">. </w:t>
       </w:r>
+      <w:proofErr w:type="spellStart"/>
       <w:r>
         <w:rPr>
           <w:lang w:val="pt-PT"/>
         </w:rPr>
-        <w:t>Wikipedia. https://en.wikipedia.org/wiki/Complex_network</w:t>
+        <w:t>Wikipedia</w:t>
+      </w:r>
+      <w:proofErr w:type="spellEnd"/>
+      <w:r>
+        <w:rPr>
+          <w:lang w:val="pt-PT"/>
+        </w:rPr>
+        <w:t>. https://en.wikipedia.org/wiki/Complex_network</w:t>
       </w:r>
       <w:bookmarkEnd w:id="2"/>
     </w:p>
@@ -3745,11 +4710,7 @@
         <w:t>Girvan–Newman algorithm</w:t>
       </w:r>
       <w:r>
-        <w:t xml:space="preserve">. Wikipedia. </w:t>
-      </w:r>
-      <w:r>
-        <w:lastRenderedPageBreak/>
-        <w:t>https://en.wikipedia.org/wiki/Girvan%E2%80%93Newman_algorithm</w:t>
+        <w:t>. Wikipedia. https://en.wikipedia.org/wiki/Girvan%E2%80%93Newman_algorithm</w:t>
       </w:r>
       <w:bookmarkEnd w:id="4"/>
     </w:p>
@@ -3775,11 +4736,19 @@
       <w:r>
         <w:t xml:space="preserve">. </w:t>
       </w:r>
+      <w:proofErr w:type="spellStart"/>
       <w:r>
         <w:rPr>
           <w:lang w:val="pt-PT"/>
         </w:rPr>
-        <w:t>Wikipedia. https://en.wikipedia.org/wiki/Louvain_method</w:t>
+        <w:t>Wikipedia</w:t>
+      </w:r>
+      <w:proofErr w:type="spellEnd"/>
+      <w:r>
+        <w:rPr>
+          <w:lang w:val="pt-PT"/>
+        </w:rPr>
+        <w:t>. https://en.wikipedia.org/wiki/Louvain_method</w:t>
       </w:r>
       <w:bookmarkEnd w:id="5"/>
     </w:p>
@@ -3793,6 +4762,7 @@
       </w:pPr>
       <w:bookmarkStart w:id="6" w:name="_Ref87281751"/>
       <w:r>
+        <w:lastRenderedPageBreak/>
         <w:t xml:space="preserve">Rita, L. (2020, April 12). </w:t>
       </w:r>
       <w:r>
@@ -3815,7 +4785,7 @@
           <w:lang w:val="pt-PT"/>
         </w:rPr>
       </w:pPr>
-      <w:hyperlink r:id="rId11" w:history="1">
+      <w:hyperlink r:id="rId23" w:history="1">
         <w:bookmarkStart w:id="7" w:name="_Ref87280821"/>
         <w:r>
           <w:rPr>
@@ -3842,7 +4812,7 @@
           <w:lang w:val="pt-PT"/>
         </w:rPr>
       </w:pPr>
-      <w:hyperlink r:id="rId12" w:history="1">
+      <w:hyperlink r:id="rId24" w:anchor="communities" w:history="1">
         <w:r>
           <w:rPr>
             <w:rStyle w:val="Hiperligao"/>
@@ -3875,7 +4845,7 @@
           <w:lang w:val="pt-PT"/>
         </w:rPr>
       </w:pPr>
-      <w:hyperlink r:id="rId13" w:history="1">
+      <w:hyperlink r:id="rId25" w:history="1">
         <w:bookmarkStart w:id="8" w:name="_Ref87281856"/>
         <w:r>
           <w:rPr>
@@ -3903,7 +4873,7 @@
           <w:lang w:val="pt-PT"/>
         </w:rPr>
       </w:pPr>
-      <w:hyperlink r:id="rId14" w:history="1">
+      <w:hyperlink r:id="rId26" w:history="1">
         <w:bookmarkStart w:id="9" w:name="_Ref87281889"/>
         <w:r>
           <w:rPr>

</xml_diff>